<commit_message>
ppt and paper update
</commit_message>
<xml_diff>
--- a/Paper/Paper_RC_CAR.docx
+++ b/Paper/Paper_RC_CAR.docx
@@ -46,6 +46,7 @@
       </w:pPr>
       <w:r>
         <w:rPr>
+          <w:noProof/>
           <w:lang w:val="en-GB"/>
         </w:rPr>
         <w:drawing>
@@ -392,7 +393,19 @@
         <w:rPr>
           <w:lang w:val="en-GB"/>
         </w:rPr>
-        <w:t>to 5V using a DC/DC step down converter for powering the PSoC and H-bridge IC. The motors themselves are driven with 12V.</w:t>
+        <w:t>to 5V using a DC/DC step down converter for powering the PSoC and H-bridge IC.</w:t>
+      </w:r>
+      <w:r>
+        <w:rPr>
+          <w:lang w:val="en-GB"/>
+        </w:rPr>
+        <w:t xml:space="preserve"> However, during the construction of the process the 12V to 5V DC/DC converter broke and instead we are using the 5V voltage regulator on the motor driver breakout board to power the PSoC.</w:t>
+      </w:r>
+      <w:r>
+        <w:rPr>
+          <w:lang w:val="en-GB"/>
+        </w:rPr>
+        <w:t xml:space="preserve"> The motors themselves are driven with 12V.</w:t>
       </w:r>
       <w:r>
         <w:rPr>
@@ -423,7 +436,13 @@
         <w:rPr>
           <w:lang w:val="en-GB"/>
         </w:rPr>
-        <w:t>2.</w:t>
+        <w:t>3</w:t>
+      </w:r>
+      <w:r>
+        <w:rPr>
+          <w:lang w:val="en-GB"/>
+        </w:rPr>
+        <w:t>.</w:t>
       </w:r>
     </w:p>
     <w:p>
@@ -440,9 +459,9 @@
           <w:lang w:val="en-GB"/>
         </w:rPr>
         <w:drawing>
-          <wp:inline distT="0" distB="0" distL="0" distR="0" wp14:anchorId="5725F7ED" wp14:editId="0C1310A1">
-            <wp:extent cx="3232150" cy="2976271"/>
-            <wp:effectExtent l="0" t="0" r="6350" b="0"/>
+          <wp:inline distT="0" distB="0" distL="0" distR="0" wp14:anchorId="5725F7ED" wp14:editId="69A110BA">
+            <wp:extent cx="1847850" cy="1701561"/>
+            <wp:effectExtent l="0" t="0" r="0" b="0"/>
             <wp:docPr id="806164161" name="Afbeelding 1" descr="Foto openen"/>
             <wp:cNvGraphicFramePr>
               <a:graphicFrameLocks xmlns:a="http://schemas.openxmlformats.org/drawingml/2006/main" noChangeAspect="1"/>
@@ -457,7 +476,7 @@
                     </pic:cNvPicPr>
                   </pic:nvPicPr>
                   <pic:blipFill>
-                    <a:blip r:embed="rId6">
+                    <a:blip r:embed="rId6" cstate="print">
                       <a:extLst>
                         <a:ext uri="{28A0092B-C50C-407E-A947-70E740481C1C}">
                           <a14:useLocalDpi xmlns:a14="http://schemas.microsoft.com/office/drawing/2010/main" val="0"/>
@@ -472,7 +491,7 @@
                   <pic:spPr bwMode="auto">
                     <a:xfrm>
                       <a:off x="0" y="0"/>
-                      <a:ext cx="3232150" cy="2976271"/>
+                      <a:ext cx="1853415" cy="1706685"/>
                     </a:xfrm>
                     <a:prstGeom prst="rect">
                       <a:avLst/>
@@ -507,38 +526,112 @@
         <w:rPr>
           <w:lang w:val="en-GB"/>
         </w:rPr>
-        <w:fldChar w:fldCharType="begin"/>
-      </w:r>
-      <w:r>
-        <w:rPr>
-          <w:lang w:val="en-GB"/>
-        </w:rPr>
-        <w:instrText xml:space="preserve"> SEQ Figure \* ARABIC </w:instrText>
-      </w:r>
-      <w:r>
-        <w:rPr>
-          <w:lang w:val="en-GB"/>
-        </w:rPr>
-        <w:fldChar w:fldCharType="separate"/>
-      </w:r>
+        <w:t>3</w:t>
+      </w:r>
+      <w:r>
+        <w:rPr>
+          <w:lang w:val="en-GB"/>
+        </w:rPr>
+        <w:t>: Car subsystem circuit board</w:t>
+      </w:r>
+    </w:p>
+    <w:p>
+      <w:pPr>
+        <w:rPr>
+          <w:lang w:val="en-GB"/>
+        </w:rPr>
+      </w:pPr>
+      <w:r>
+        <w:rPr>
+          <w:lang w:val="en-GB"/>
+        </w:rPr>
+        <w:t xml:space="preserve">Figure </w:t>
+      </w:r>
+      <w:r>
+        <w:rPr>
+          <w:lang w:val="en-GB"/>
+        </w:rPr>
+        <w:t>4</w:t>
+      </w:r>
+      <w:r>
+        <w:rPr>
+          <w:lang w:val="en-GB"/>
+        </w:rPr>
+        <w:t xml:space="preserve"> shows the wiring diagram of the car subsystem.</w:t>
+      </w:r>
+    </w:p>
+    <w:p>
+      <w:pPr>
+        <w:keepNext/>
+        <w:jc w:val="center"/>
+      </w:pPr>
       <w:r>
         <w:rPr>
           <w:noProof/>
           <w:lang w:val="en-GB"/>
         </w:rPr>
-        <w:t>2</w:t>
-      </w:r>
-      <w:r>
-        <w:rPr>
-          <w:lang w:val="en-GB"/>
-        </w:rPr>
-        <w:fldChar w:fldCharType="end"/>
-      </w:r>
-      <w:r>
-        <w:rPr>
-          <w:lang w:val="en-GB"/>
-        </w:rPr>
-        <w:t>: Car subsystem circuit board</w:t>
+        <w:drawing>
+          <wp:inline distT="0" distB="0" distL="0" distR="0" wp14:anchorId="0AE98FFF" wp14:editId="19419A3B">
+            <wp:extent cx="2819400" cy="1957899"/>
+            <wp:effectExtent l="0" t="0" r="0" b="4445"/>
+            <wp:docPr id="1858775532" name="Afbeelding 1" descr="Afbeelding met tekst, diagram, Plan, schermopname&#10;&#10;Automatisch gegenereerde beschrijving"/>
+            <wp:cNvGraphicFramePr>
+              <a:graphicFrameLocks xmlns:a="http://schemas.openxmlformats.org/drawingml/2006/main" noChangeAspect="1"/>
+            </wp:cNvGraphicFramePr>
+            <a:graphic xmlns:a="http://schemas.openxmlformats.org/drawingml/2006/main">
+              <a:graphicData uri="http://schemas.openxmlformats.org/drawingml/2006/picture">
+                <pic:pic xmlns:pic="http://schemas.openxmlformats.org/drawingml/2006/picture">
+                  <pic:nvPicPr>
+                    <pic:cNvPr id="1858775532" name="Afbeelding 1" descr="Afbeelding met tekst, diagram, Plan, schermopname&#10;&#10;Automatisch gegenereerde beschrijving"/>
+                    <pic:cNvPicPr/>
+                  </pic:nvPicPr>
+                  <pic:blipFill>
+                    <a:blip r:embed="rId7"/>
+                    <a:stretch>
+                      <a:fillRect/>
+                    </a:stretch>
+                  </pic:blipFill>
+                  <pic:spPr>
+                    <a:xfrm>
+                      <a:off x="0" y="0"/>
+                      <a:ext cx="2822355" cy="1959951"/>
+                    </a:xfrm>
+                    <a:prstGeom prst="rect">
+                      <a:avLst/>
+                    </a:prstGeom>
+                  </pic:spPr>
+                </pic:pic>
+              </a:graphicData>
+            </a:graphic>
+          </wp:inline>
+        </w:drawing>
+      </w:r>
+    </w:p>
+    <w:p>
+      <w:pPr>
+        <w:pStyle w:val="Bijschrift"/>
+        <w:jc w:val="center"/>
+        <w:rPr>
+          <w:lang w:val="en-GB"/>
+        </w:rPr>
+      </w:pPr>
+      <w:r>
+        <w:rPr>
+          <w:lang w:val="en-GB"/>
+        </w:rPr>
+        <w:t xml:space="preserve">Figure </w:t>
+      </w:r>
+      <w:r>
+        <w:rPr>
+          <w:lang w:val="en-GB"/>
+        </w:rPr>
+        <w:t>4</w:t>
+      </w:r>
+      <w:r>
+        <w:rPr>
+          <w:lang w:val="en-GB"/>
+        </w:rPr>
+        <w:t>: Wiring diagram car subsystem</w:t>
       </w:r>
     </w:p>
     <w:p>
@@ -556,6 +649,7 @@
         <w:rPr>
           <w:lang w:val="en-GB"/>
         </w:rPr>
+        <w:lastRenderedPageBreak/>
         <w:t>Server UI</w:t>
       </w:r>
     </w:p>
@@ -623,20 +717,38 @@
         <w:rPr>
           <w:lang w:val="en-GB"/>
         </w:rPr>
-        <w:t xml:space="preserve"> The second is a reset of the car’s orientation. If the orientation on the UI </w:t>
-      </w:r>
-      <w:r>
-        <w:rPr>
-          <w:lang w:val="en-GB"/>
-        </w:rPr>
-        <w:lastRenderedPageBreak/>
-        <w:t>does not match the car</w:t>
+        <w:t xml:space="preserve"> The second is a reset of the car’s orientation. If the orientation on the UI does not match the car</w:t>
       </w:r>
       <w:r>
         <w:rPr>
           <w:lang w:val="en-GB"/>
         </w:rPr>
         <w:t>’s orientation, then with this reset button they can be matched again.</w:t>
+      </w:r>
+    </w:p>
+    <w:p>
+      <w:pPr>
+        <w:rPr>
+          <w:lang w:val="en-GB"/>
+        </w:rPr>
+      </w:pPr>
+    </w:p>
+    <w:p>
+      <w:pPr>
+        <w:pStyle w:val="Kop1"/>
+        <w:numPr>
+          <w:ilvl w:val="0"/>
+          <w:numId w:val="1"/>
+        </w:numPr>
+        <w:rPr>
+          <w:lang w:val="en-GB"/>
+        </w:rPr>
+      </w:pPr>
+      <w:r>
+        <w:rPr>
+          <w:lang w:val="en-GB"/>
+        </w:rPr>
+        <w:t>Power Consumption</w:t>
       </w:r>
     </w:p>
     <w:sectPr>
@@ -654,7 +766,7 @@
   <w:abstractNum w:abstractNumId="0" w15:restartNumberingAfterBreak="0">
     <w:nsid w:val="1C5A4D07"/>
     <w:multiLevelType w:val="hybridMultilevel"/>
-    <w:tmpl w:val="2778737C"/>
+    <w:tmpl w:val="0C44EDDE"/>
     <w:lvl w:ilvl="0" w:tplc="0813000F">
       <w:start w:val="1"/>
       <w:numFmt w:val="decimal"/>
@@ -1345,6 +1457,7 @@
   <w:style w:type="character" w:default="1" w:styleId="Standaardalinea-lettertype">
     <w:name w:val="Default Paragraph Font"/>
     <w:uiPriority w:val="1"/>
+    <w:semiHidden/>
     <w:unhideWhenUsed/>
   </w:style>
   <w:style w:type="table" w:default="1" w:styleId="Standaardtabel">

</xml_diff>

<commit_message>
Updated ppt and paper
</commit_message>
<xml_diff>
--- a/Paper/Paper_RC_CAR.docx
+++ b/Paper/Paper_RC_CAR.docx
@@ -45,15 +45,17 @@
         </w:rPr>
       </w:pPr>
       <w:r>
-        <w:rPr>
-          <w:noProof/>
-          <w:lang w:val="en-GB"/>
-        </w:rPr>
         <w:drawing>
-          <wp:inline distT="0" distB="0" distL="0" distR="0" wp14:anchorId="549C4A5C" wp14:editId="65DB41F2">
-            <wp:extent cx="5731510" cy="3907155"/>
-            <wp:effectExtent l="0" t="0" r="2540" b="0"/>
-            <wp:docPr id="314028799" name="Afbeelding 1" descr="Afbeelding met tekst, diagram, schermopname, Plan&#10;&#10;Automatisch gegenereerde beschrijving"/>
+          <wp:inline distT="0" distB="0" distL="0" distR="0" wp14:anchorId="4FDE195D" wp14:editId="0AA0144B">
+            <wp:extent cx="5731510" cy="3954780"/>
+            <wp:effectExtent l="0" t="0" r="2540" b="7620"/>
+            <wp:docPr id="4" name="Afbeelding 3" descr="Afbeelding met tekst, diagram, schermopname, Plan&#10;&#10;Automatisch gegenereerde beschrijving">
+              <a:extLst xmlns:a="http://schemas.openxmlformats.org/drawingml/2006/main">
+                <a:ext uri="{FF2B5EF4-FFF2-40B4-BE49-F238E27FC236}">
+                  <a16:creationId xmlns:a16="http://schemas.microsoft.com/office/drawing/2014/main" id="{2038D9ED-AC4E-B598-03BC-09EE4394EAD7}"/>
+                </a:ext>
+              </a:extLst>
+            </wp:docPr>
             <wp:cNvGraphicFramePr>
               <a:graphicFrameLocks xmlns:a="http://schemas.openxmlformats.org/drawingml/2006/main" noChangeAspect="1"/>
             </wp:cNvGraphicFramePr>
@@ -61,8 +63,16 @@
               <a:graphicData uri="http://schemas.openxmlformats.org/drawingml/2006/picture">
                 <pic:pic xmlns:pic="http://schemas.openxmlformats.org/drawingml/2006/picture">
                   <pic:nvPicPr>
-                    <pic:cNvPr id="314028799" name="Afbeelding 1" descr="Afbeelding met tekst, diagram, schermopname, Plan&#10;&#10;Automatisch gegenereerde beschrijving"/>
-                    <pic:cNvPicPr/>
+                    <pic:cNvPr id="4" name="Afbeelding 3" descr="Afbeelding met tekst, diagram, schermopname, Plan&#10;&#10;Automatisch gegenereerde beschrijving">
+                      <a:extLst>
+                        <a:ext uri="{FF2B5EF4-FFF2-40B4-BE49-F238E27FC236}">
+                          <a16:creationId xmlns:a16="http://schemas.microsoft.com/office/drawing/2014/main" id="{2038D9ED-AC4E-B598-03BC-09EE4394EAD7}"/>
+                        </a:ext>
+                      </a:extLst>
+                    </pic:cNvPr>
+                    <pic:cNvPicPr>
+                      <a:picLocks noChangeAspect="1"/>
+                    </pic:cNvPicPr>
                   </pic:nvPicPr>
                   <pic:blipFill>
                     <a:blip r:embed="rId5"/>
@@ -73,7 +83,7 @@
                   <pic:spPr>
                     <a:xfrm>
                       <a:off x="0" y="0"/>
-                      <a:ext cx="5731510" cy="3907155"/>
+                      <a:ext cx="5731510" cy="3954780"/>
                     </a:xfrm>
                     <a:prstGeom prst="rect">
                       <a:avLst/>
@@ -220,19 +230,19 @@
         <w:rPr>
           <w:lang w:val="en-GB"/>
         </w:rPr>
-        <w:t xml:space="preserve"> so the controller also receives the speed of the car to display on the </w:t>
-      </w:r>
-      <w:r>
-        <w:rPr>
-          <w:lang w:val="en-GB"/>
-        </w:rPr>
-        <w:t>seven-segment</w:t>
-      </w:r>
-      <w:r>
-        <w:rPr>
-          <w:lang w:val="en-GB"/>
-        </w:rPr>
-        <w:t xml:space="preserve"> display.</w:t>
+        <w:t xml:space="preserve"> so the controller also receives the speed of the car to display on</w:t>
+      </w:r>
+      <w:r>
+        <w:rPr>
+          <w:lang w:val="en-GB"/>
+        </w:rPr>
+        <w:t xml:space="preserve"> the four-daisy chained SPI interfaced MAX7219 LED matrices</w:t>
+      </w:r>
+      <w:r>
+        <w:rPr>
+          <w:lang w:val="en-GB"/>
+        </w:rPr>
+        <w:t>.</w:t>
       </w:r>
       <w:r>
         <w:rPr>
@@ -459,7 +469,7 @@
           <w:lang w:val="en-GB"/>
         </w:rPr>
         <w:drawing>
-          <wp:inline distT="0" distB="0" distL="0" distR="0" wp14:anchorId="5725F7ED" wp14:editId="69A110BA">
+          <wp:inline distT="0" distB="0" distL="0" distR="0" wp14:anchorId="5725F7ED" wp14:editId="2C3A0EB1">
             <wp:extent cx="1847850" cy="1701561"/>
             <wp:effectExtent l="0" t="0" r="0" b="0"/>
             <wp:docPr id="806164161" name="Afbeelding 1" descr="Foto openen"/>
@@ -725,6 +735,32 @@
         </w:rPr>
         <w:t>’s orientation, then with this reset button they can be matched again.</w:t>
       </w:r>
+      <w:r>
+        <w:rPr>
+          <w:lang w:val="en-GB"/>
+        </w:rPr>
+        <w:t xml:space="preserve"> This can happen due to slow data communication with MQTT.</w:t>
+      </w:r>
+    </w:p>
+    <w:p>
+      <w:pPr>
+        <w:rPr>
+          <w:lang w:val="en-GB"/>
+        </w:rPr>
+      </w:pPr>
+    </w:p>
+    <w:p>
+      <w:pPr>
+        <w:rPr>
+          <w:lang w:val="en-GB"/>
+        </w:rPr>
+      </w:pPr>
+      <w:r>
+        <w:rPr>
+          <w:lang w:val="en-GB"/>
+        </w:rPr>
+        <w:t>INSERT FOTO</w:t>
+      </w:r>
     </w:p>
     <w:p>
       <w:pPr>
@@ -748,7 +784,32 @@
         <w:rPr>
           <w:lang w:val="en-GB"/>
         </w:rPr>
-        <w:t>Power Consumption</w:t>
+        <w:t>Software Architecture</w:t>
+      </w:r>
+    </w:p>
+    <w:p>
+      <w:pPr>
+        <w:rPr>
+          <w:lang w:val="en-GB"/>
+        </w:rPr>
+      </w:pPr>
+    </w:p>
+    <w:p>
+      <w:pPr>
+        <w:pStyle w:val="Kop1"/>
+        <w:numPr>
+          <w:ilvl w:val="0"/>
+          <w:numId w:val="1"/>
+        </w:numPr>
+        <w:rPr>
+          <w:lang w:val="en-GB"/>
+        </w:rPr>
+      </w:pPr>
+      <w:r>
+        <w:rPr>
+          <w:lang w:val="en-GB"/>
+        </w:rPr>
+        <w:t xml:space="preserve"> Power Consumption</w:t>
       </w:r>
     </w:p>
     <w:sectPr>
@@ -766,7 +827,7 @@
   <w:abstractNum w:abstractNumId="0" w15:restartNumberingAfterBreak="0">
     <w:nsid w:val="1C5A4D07"/>
     <w:multiLevelType w:val="hybridMultilevel"/>
-    <w:tmpl w:val="0C44EDDE"/>
+    <w:tmpl w:val="2DEE6F40"/>
     <w:lvl w:ilvl="0" w:tplc="0813000F">
       <w:start w:val="1"/>
       <w:numFmt w:val="decimal"/>
@@ -1457,7 +1518,6 @@
   <w:style w:type="character" w:default="1" w:styleId="Standaardalinea-lettertype">
     <w:name w:val="Default Paragraph Font"/>
     <w:uiPriority w:val="1"/>
-    <w:semiHidden/>
     <w:unhideWhenUsed/>
   </w:style>
   <w:style w:type="table" w:default="1" w:styleId="Standaardtabel">

</xml_diff>

<commit_message>
added speedoemter to mqtt publish. This version of the code deos not work yet. MQTT received data is different from the sent data
</commit_message>
<xml_diff>
--- a/Paper/Paper_RC_CAR.docx
+++ b/Paper/Paper_RC_CAR.docx
@@ -45,17 +45,14 @@
         </w:rPr>
       </w:pPr>
       <w:r>
+        <w:rPr>
+          <w:lang w:val="en-GB"/>
+        </w:rPr>
         <w:drawing>
-          <wp:inline distT="0" distB="0" distL="0" distR="0" wp14:anchorId="4FDE195D" wp14:editId="0AA0144B">
-            <wp:extent cx="5731510" cy="3954780"/>
-            <wp:effectExtent l="0" t="0" r="2540" b="7620"/>
-            <wp:docPr id="4" name="Afbeelding 3" descr="Afbeelding met tekst, diagram, schermopname, Plan&#10;&#10;Automatisch gegenereerde beschrijving">
-              <a:extLst xmlns:a="http://schemas.openxmlformats.org/drawingml/2006/main">
-                <a:ext uri="{FF2B5EF4-FFF2-40B4-BE49-F238E27FC236}">
-                  <a16:creationId xmlns:a16="http://schemas.microsoft.com/office/drawing/2014/main" id="{2038D9ED-AC4E-B598-03BC-09EE4394EAD7}"/>
-                </a:ext>
-              </a:extLst>
-            </wp:docPr>
+          <wp:inline distT="0" distB="0" distL="0" distR="0" wp14:anchorId="2936623C" wp14:editId="5D744E51">
+            <wp:extent cx="5731510" cy="3796665"/>
+            <wp:effectExtent l="0" t="0" r="2540" b="0"/>
+            <wp:docPr id="1791803973" name="Afbeelding 1" descr="Afbeelding met tekst, diagram, Plan, lijn&#10;&#10;Automatisch gegenereerde beschrijving"/>
             <wp:cNvGraphicFramePr>
               <a:graphicFrameLocks xmlns:a="http://schemas.openxmlformats.org/drawingml/2006/main" noChangeAspect="1"/>
             </wp:cNvGraphicFramePr>
@@ -63,16 +60,8 @@
               <a:graphicData uri="http://schemas.openxmlformats.org/drawingml/2006/picture">
                 <pic:pic xmlns:pic="http://schemas.openxmlformats.org/drawingml/2006/picture">
                   <pic:nvPicPr>
-                    <pic:cNvPr id="4" name="Afbeelding 3" descr="Afbeelding met tekst, diagram, schermopname, Plan&#10;&#10;Automatisch gegenereerde beschrijving">
-                      <a:extLst>
-                        <a:ext uri="{FF2B5EF4-FFF2-40B4-BE49-F238E27FC236}">
-                          <a16:creationId xmlns:a16="http://schemas.microsoft.com/office/drawing/2014/main" id="{2038D9ED-AC4E-B598-03BC-09EE4394EAD7}"/>
-                        </a:ext>
-                      </a:extLst>
-                    </pic:cNvPr>
-                    <pic:cNvPicPr>
-                      <a:picLocks noChangeAspect="1"/>
-                    </pic:cNvPicPr>
+                    <pic:cNvPr id="1791803973" name="Afbeelding 1" descr="Afbeelding met tekst, diagram, Plan, lijn&#10;&#10;Automatisch gegenereerde beschrijving"/>
+                    <pic:cNvPicPr/>
                   </pic:nvPicPr>
                   <pic:blipFill>
                     <a:blip r:embed="rId5"/>
@@ -83,7 +72,7 @@
                   <pic:spPr>
                     <a:xfrm>
                       <a:off x="0" y="0"/>
-                      <a:ext cx="5731510" cy="3954780"/>
+                      <a:ext cx="5731510" cy="3796665"/>
                     </a:xfrm>
                     <a:prstGeom prst="rect">
                       <a:avLst/>
@@ -469,7 +458,7 @@
           <w:lang w:val="en-GB"/>
         </w:rPr>
         <w:drawing>
-          <wp:inline distT="0" distB="0" distL="0" distR="0" wp14:anchorId="5725F7ED" wp14:editId="2C3A0EB1">
+          <wp:inline distT="0" distB="0" distL="0" distR="0" wp14:anchorId="5725F7ED" wp14:editId="51ED53CA">
             <wp:extent cx="1847850" cy="1701561"/>
             <wp:effectExtent l="0" t="0" r="0" b="0"/>
             <wp:docPr id="806164161" name="Afbeelding 1" descr="Foto openen"/>
@@ -1518,6 +1507,7 @@
   <w:style w:type="character" w:default="1" w:styleId="Standaardalinea-lettertype">
     <w:name w:val="Default Paragraph Font"/>
     <w:uiPriority w:val="1"/>
+    <w:semiHidden/>
     <w:unhideWhenUsed/>
   </w:style>
   <w:style w:type="table" w:default="1" w:styleId="Standaardtabel">

</xml_diff>

<commit_message>
speedometer works fine. Is also displayed on UI. Updated UI and reports a bit
</commit_message>
<xml_diff>
--- a/Paper/Paper_RC_CAR.docx
+++ b/Paper/Paper_RC_CAR.docx
@@ -34,7 +34,21 @@
         <w:rPr>
           <w:lang w:val="en-GB"/>
         </w:rPr>
-        <w:t>The RC car system is visualized by the following diagram:</w:t>
+        <w:t xml:space="preserve">The RC car system </w:t>
+      </w:r>
+      <w:proofErr w:type="gramStart"/>
+      <w:r>
+        <w:rPr>
+          <w:lang w:val="en-GB"/>
+        </w:rPr>
+        <w:t>is visualized</w:t>
+      </w:r>
+      <w:proofErr w:type="gramEnd"/>
+      <w:r>
+        <w:rPr>
+          <w:lang w:val="en-GB"/>
+        </w:rPr>
+        <w:t xml:space="preserve"> by the following diagram:</w:t>
       </w:r>
     </w:p>
     <w:p>
@@ -46,13 +60,14 @@
       </w:pPr>
       <w:r>
         <w:rPr>
+          <w:noProof/>
           <w:lang w:val="en-GB"/>
         </w:rPr>
         <w:drawing>
-          <wp:inline distT="0" distB="0" distL="0" distR="0" wp14:anchorId="2936623C" wp14:editId="5D744E51">
-            <wp:extent cx="5731510" cy="3796665"/>
+          <wp:inline distT="0" distB="0" distL="0" distR="0" wp14:anchorId="433FFA0A" wp14:editId="002AA861">
+            <wp:extent cx="5731510" cy="3811905"/>
             <wp:effectExtent l="0" t="0" r="2540" b="0"/>
-            <wp:docPr id="1791803973" name="Afbeelding 1" descr="Afbeelding met tekst, diagram, Plan, lijn&#10;&#10;Automatisch gegenereerde beschrijving"/>
+            <wp:docPr id="1568056041" name="Afbeelding 1" descr="Afbeelding met tekst, diagram, schermopname, Plan&#10;&#10;Automatisch gegenereerde beschrijving"/>
             <wp:cNvGraphicFramePr>
               <a:graphicFrameLocks xmlns:a="http://schemas.openxmlformats.org/drawingml/2006/main" noChangeAspect="1"/>
             </wp:cNvGraphicFramePr>
@@ -60,7 +75,7 @@
               <a:graphicData uri="http://schemas.openxmlformats.org/drawingml/2006/picture">
                 <pic:pic xmlns:pic="http://schemas.openxmlformats.org/drawingml/2006/picture">
                   <pic:nvPicPr>
-                    <pic:cNvPr id="1791803973" name="Afbeelding 1" descr="Afbeelding met tekst, diagram, Plan, lijn&#10;&#10;Automatisch gegenereerde beschrijving"/>
+                    <pic:cNvPr id="1568056041" name="Afbeelding 1" descr="Afbeelding met tekst, diagram, schermopname, Plan&#10;&#10;Automatisch gegenereerde beschrijving"/>
                     <pic:cNvPicPr/>
                   </pic:nvPicPr>
                   <pic:blipFill>
@@ -72,7 +87,7 @@
                   <pic:spPr>
                     <a:xfrm>
                       <a:off x="0" y="0"/>
-                      <a:ext cx="5731510" cy="3796665"/>
+                      <a:ext cx="5731510" cy="3811905"/>
                     </a:xfrm>
                     <a:prstGeom prst="rect">
                       <a:avLst/>
@@ -189,7 +204,49 @@
         <w:rPr>
           <w:lang w:val="en-GB"/>
         </w:rPr>
-        <w:t xml:space="preserve">The controller subsystem utilizes a PSoC 6 CY8CKIT-062-WIFI-BT. This subsystem controls the movement of the car. The input for this is a single joystick that is read out by the PSoC using the on board </w:t>
+        <w:t xml:space="preserve">The controller subsystem utilizes a </w:t>
+      </w:r>
+      <w:proofErr w:type="spellStart"/>
+      <w:r>
+        <w:rPr>
+          <w:lang w:val="en-GB"/>
+        </w:rPr>
+        <w:t>PSoC</w:t>
+      </w:r>
+      <w:proofErr w:type="spellEnd"/>
+      <w:r>
+        <w:rPr>
+          <w:lang w:val="en-GB"/>
+        </w:rPr>
+        <w:t xml:space="preserve"> 6 CY8CKIT-062-WIFI-BT. This subsystem controls the movement of the car. The input for this is a single joystick that </w:t>
+      </w:r>
+      <w:proofErr w:type="gramStart"/>
+      <w:r>
+        <w:rPr>
+          <w:lang w:val="en-GB"/>
+        </w:rPr>
+        <w:t>is read</w:t>
+      </w:r>
+      <w:proofErr w:type="gramEnd"/>
+      <w:r>
+        <w:rPr>
+          <w:lang w:val="en-GB"/>
+        </w:rPr>
+        <w:t xml:space="preserve"> out by the </w:t>
+      </w:r>
+      <w:proofErr w:type="spellStart"/>
+      <w:r>
+        <w:rPr>
+          <w:lang w:val="en-GB"/>
+        </w:rPr>
+        <w:t>PSoC</w:t>
+      </w:r>
+      <w:proofErr w:type="spellEnd"/>
+      <w:r>
+        <w:rPr>
+          <w:lang w:val="en-GB"/>
+        </w:rPr>
+        <w:t xml:space="preserve"> using the on board </w:t>
       </w:r>
       <w:r>
         <w:rPr>
@@ -201,13 +258,51 @@
         <w:rPr>
           <w:lang w:val="en-GB"/>
         </w:rPr>
-        <w:t xml:space="preserve"> ADC. The subsystem also has two seven segment displays to show the speed of the car. </w:t>
-      </w:r>
-      <w:r>
-        <w:rPr>
-          <w:lang w:val="en-GB"/>
-        </w:rPr>
-        <w:t xml:space="preserve">The joystick readout is sent via BLE to the car subsystem. The BLE communication is </w:t>
+        <w:t xml:space="preserve"> ADC. The subsystem also </w:t>
+      </w:r>
+      <w:r>
+        <w:rPr>
+          <w:lang w:val="en-GB"/>
+        </w:rPr>
+        <w:t>a 4x MAX7219 LED MATRIX</w:t>
+      </w:r>
+      <w:r>
+        <w:rPr>
+          <w:lang w:val="en-GB"/>
+        </w:rPr>
+        <w:t xml:space="preserve"> to show the speed of the car</w:t>
+      </w:r>
+      <w:r>
+        <w:rPr>
+          <w:lang w:val="en-GB"/>
+        </w:rPr>
+        <w:t xml:space="preserve"> in km/h</w:t>
+      </w:r>
+      <w:r>
+        <w:rPr>
+          <w:lang w:val="en-GB"/>
+        </w:rPr>
+        <w:t xml:space="preserve">. </w:t>
+      </w:r>
+      <w:r>
+        <w:rPr>
+          <w:lang w:val="en-GB"/>
+        </w:rPr>
+        <w:t xml:space="preserve">The joystick readout </w:t>
+      </w:r>
+      <w:proofErr w:type="gramStart"/>
+      <w:r>
+        <w:rPr>
+          <w:lang w:val="en-GB"/>
+        </w:rPr>
+        <w:t>is sent</w:t>
+      </w:r>
+      <w:proofErr w:type="gramEnd"/>
+      <w:r>
+        <w:rPr>
+          <w:lang w:val="en-GB"/>
+        </w:rPr>
+        <w:t xml:space="preserve"> via BLE to the car subsystem. The BLE communication is </w:t>
       </w:r>
       <w:r>
         <w:rPr>
@@ -225,7 +320,13 @@
         <w:rPr>
           <w:lang w:val="en-GB"/>
         </w:rPr>
-        <w:t xml:space="preserve"> the four-daisy chained SPI interfaced MAX7219 LED matrices</w:t>
+        <w:t xml:space="preserve"> the</w:t>
+      </w:r>
+      <w:r>
+        <w:rPr>
+          <w:lang w:val="en-GB"/>
+        </w:rPr>
+        <w:t xml:space="preserve"> LED matrices</w:t>
       </w:r>
       <w:r>
         <w:rPr>
@@ -237,7 +338,21 @@
         <w:rPr>
           <w:lang w:val="en-GB"/>
         </w:rPr>
-        <w:t xml:space="preserve"> The PSoC uses RTOS to </w:t>
+        <w:t xml:space="preserve"> The </w:t>
+      </w:r>
+      <w:proofErr w:type="spellStart"/>
+      <w:r>
+        <w:rPr>
+          <w:lang w:val="en-GB"/>
+        </w:rPr>
+        <w:t>PSoC</w:t>
+      </w:r>
+      <w:proofErr w:type="spellEnd"/>
+      <w:r>
+        <w:rPr>
+          <w:lang w:val="en-GB"/>
+        </w:rPr>
+        <w:t xml:space="preserve"> uses RTOS to </w:t>
       </w:r>
       <w:r>
         <w:rPr>
@@ -288,25 +403,123 @@
         <w:rPr>
           <w:lang w:val="en-GB"/>
         </w:rPr>
-        <w:t xml:space="preserve">CY8PROTO-062-4343W PSoC 6. </w:t>
-      </w:r>
-      <w:r>
-        <w:rPr>
-          <w:lang w:val="en-GB"/>
-        </w:rPr>
-        <w:t>This PSoC is connected to the controller via BLE.</w:t>
-      </w:r>
-      <w:r>
-        <w:rPr>
-          <w:lang w:val="en-GB"/>
-        </w:rPr>
-        <w:t xml:space="preserve"> It is connected to a MPU6050 breakout board which has an accelerometer, a gyroscope and a temperature sensor. This interfacing is done via I2C.</w:t>
-      </w:r>
-      <w:r>
-        <w:rPr>
-          <w:lang w:val="en-GB"/>
-        </w:rPr>
-        <w:t xml:space="preserve"> The PSoC reads this data and pushes it to the user interface via MQTT over the HiveMQ broker.</w:t>
+        <w:t xml:space="preserve">CY8PROTO-062-4343W </w:t>
+      </w:r>
+      <w:proofErr w:type="spellStart"/>
+      <w:r>
+        <w:rPr>
+          <w:lang w:val="en-GB"/>
+        </w:rPr>
+        <w:t>PSoC</w:t>
+      </w:r>
+      <w:proofErr w:type="spellEnd"/>
+      <w:r>
+        <w:rPr>
+          <w:lang w:val="en-GB"/>
+        </w:rPr>
+        <w:t xml:space="preserve"> 6. </w:t>
+      </w:r>
+      <w:r>
+        <w:rPr>
+          <w:lang w:val="en-GB"/>
+        </w:rPr>
+        <w:t xml:space="preserve">This </w:t>
+      </w:r>
+      <w:proofErr w:type="spellStart"/>
+      <w:r>
+        <w:rPr>
+          <w:lang w:val="en-GB"/>
+        </w:rPr>
+        <w:t>PSoC</w:t>
+      </w:r>
+      <w:proofErr w:type="spellEnd"/>
+      <w:r>
+        <w:rPr>
+          <w:lang w:val="en-GB"/>
+        </w:rPr>
+        <w:t xml:space="preserve"> </w:t>
+      </w:r>
+      <w:proofErr w:type="gramStart"/>
+      <w:r>
+        <w:rPr>
+          <w:lang w:val="en-GB"/>
+        </w:rPr>
+        <w:t>is connected</w:t>
+      </w:r>
+      <w:proofErr w:type="gramEnd"/>
+      <w:r>
+        <w:rPr>
+          <w:lang w:val="en-GB"/>
+        </w:rPr>
+        <w:t xml:space="preserve"> to the controller via BLE.</w:t>
+      </w:r>
+      <w:r>
+        <w:rPr>
+          <w:lang w:val="en-GB"/>
+        </w:rPr>
+        <w:t xml:space="preserve"> It is connected to a MPU6050 breakout board which has an accelerometer, a </w:t>
+      </w:r>
+      <w:proofErr w:type="gramStart"/>
+      <w:r>
+        <w:rPr>
+          <w:lang w:val="en-GB"/>
+        </w:rPr>
+        <w:t>gyroscope</w:t>
+      </w:r>
+      <w:proofErr w:type="gramEnd"/>
+      <w:r>
+        <w:rPr>
+          <w:lang w:val="en-GB"/>
+        </w:rPr>
+        <w:t xml:space="preserve"> and a temperature sensor. This interfacing </w:t>
+      </w:r>
+      <w:proofErr w:type="gramStart"/>
+      <w:r>
+        <w:rPr>
+          <w:lang w:val="en-GB"/>
+        </w:rPr>
+        <w:t>is done</w:t>
+      </w:r>
+      <w:proofErr w:type="gramEnd"/>
+      <w:r>
+        <w:rPr>
+          <w:lang w:val="en-GB"/>
+        </w:rPr>
+        <w:t xml:space="preserve"> via I2C.</w:t>
+      </w:r>
+      <w:r>
+        <w:rPr>
+          <w:lang w:val="en-GB"/>
+        </w:rPr>
+        <w:t xml:space="preserve"> The </w:t>
+      </w:r>
+      <w:proofErr w:type="spellStart"/>
+      <w:r>
+        <w:rPr>
+          <w:lang w:val="en-GB"/>
+        </w:rPr>
+        <w:t>PSoC</w:t>
+      </w:r>
+      <w:proofErr w:type="spellEnd"/>
+      <w:r>
+        <w:rPr>
+          <w:lang w:val="en-GB"/>
+        </w:rPr>
+        <w:t xml:space="preserve"> reads this data and pushes it to the user interface via MQTT over the </w:t>
+      </w:r>
+      <w:proofErr w:type="spellStart"/>
+      <w:r>
+        <w:rPr>
+          <w:lang w:val="en-GB"/>
+        </w:rPr>
+        <w:t>HiveMQ</w:t>
+      </w:r>
+      <w:proofErr w:type="spellEnd"/>
+      <w:r>
+        <w:rPr>
+          <w:lang w:val="en-GB"/>
+        </w:rPr>
+        <w:t xml:space="preserve"> broker.</w:t>
       </w:r>
       <w:r>
         <w:rPr>
@@ -337,7 +550,21 @@
         <w:rPr>
           <w:lang w:val="en-GB"/>
         </w:rPr>
-        <w:t>The PSoC drives the H</w:t>
+        <w:t xml:space="preserve">The </w:t>
+      </w:r>
+      <w:proofErr w:type="spellStart"/>
+      <w:r>
+        <w:rPr>
+          <w:lang w:val="en-GB"/>
+        </w:rPr>
+        <w:t>PSoC</w:t>
+      </w:r>
+      <w:proofErr w:type="spellEnd"/>
+      <w:r>
+        <w:rPr>
+          <w:lang w:val="en-GB"/>
+        </w:rPr>
+        <w:t xml:space="preserve"> drives the H</w:t>
       </w:r>
       <w:r>
         <w:rPr>
@@ -386,50 +613,192 @@
         <w:rPr>
           <w:lang w:val="en-GB"/>
         </w:rPr>
-        <w:t xml:space="preserve">car subsystem is powered by a 12V rechargeable Lithium battery. The voltage was lowered </w:t>
-      </w:r>
-      <w:r>
-        <w:rPr>
-          <w:lang w:val="en-GB"/>
-        </w:rPr>
-        <w:t>to 5V using a DC/DC step down converter for powering the PSoC and H-bridge IC.</w:t>
-      </w:r>
-      <w:r>
-        <w:rPr>
-          <w:lang w:val="en-GB"/>
-        </w:rPr>
-        <w:t xml:space="preserve"> However, during the construction of the process the 12V to 5V DC/DC converter broke and instead we are using the 5V voltage regulator on the motor driver breakout board to power the PSoC.</w:t>
-      </w:r>
-      <w:r>
-        <w:rPr>
-          <w:lang w:val="en-GB"/>
-        </w:rPr>
-        <w:t xml:space="preserve"> The motors themselves are driven with 12V.</w:t>
-      </w:r>
+        <w:t xml:space="preserve">car subsystem </w:t>
+      </w:r>
+      <w:proofErr w:type="gramStart"/>
+      <w:r>
+        <w:rPr>
+          <w:lang w:val="en-GB"/>
+        </w:rPr>
+        <w:t>is powered</w:t>
+      </w:r>
+      <w:proofErr w:type="gramEnd"/>
+      <w:r>
+        <w:rPr>
+          <w:lang w:val="en-GB"/>
+        </w:rPr>
+        <w:t xml:space="preserve"> by a 12V rechargeable Lithium battery. The voltage </w:t>
+      </w:r>
+      <w:proofErr w:type="gramStart"/>
+      <w:r>
+        <w:rPr>
+          <w:lang w:val="en-GB"/>
+        </w:rPr>
+        <w:t>was lowered</w:t>
+      </w:r>
+      <w:proofErr w:type="gramEnd"/>
       <w:r>
         <w:rPr>
           <w:lang w:val="en-GB"/>
         </w:rPr>
         <w:t xml:space="preserve"> </w:t>
       </w:r>
-    </w:p>
-    <w:p>
-      <w:pPr>
-        <w:rPr>
-          <w:lang w:val="en-GB"/>
-        </w:rPr>
-      </w:pPr>
-      <w:r>
-        <w:rPr>
-          <w:lang w:val="en-GB"/>
-        </w:rPr>
-        <w:t xml:space="preserve">All of this is soldered onto a </w:t>
-      </w:r>
-      <w:r>
-        <w:rPr>
-          <w:lang w:val="en-GB"/>
-        </w:rPr>
-        <w:t xml:space="preserve">PCB to have a cleaner design than just a breadboard. This board is depicted in figure </w:t>
+      <w:r>
+        <w:rPr>
+          <w:lang w:val="en-GB"/>
+        </w:rPr>
+        <w:t xml:space="preserve">to 5V using a DC/DC step down converter for powering the </w:t>
+      </w:r>
+      <w:proofErr w:type="spellStart"/>
+      <w:r>
+        <w:rPr>
+          <w:lang w:val="en-GB"/>
+        </w:rPr>
+        <w:t>PSoC</w:t>
+      </w:r>
+      <w:proofErr w:type="spellEnd"/>
+      <w:r>
+        <w:rPr>
+          <w:lang w:val="en-GB"/>
+        </w:rPr>
+        <w:t xml:space="preserve"> and H-bridge IC.</w:t>
+      </w:r>
+      <w:r>
+        <w:rPr>
+          <w:lang w:val="en-GB"/>
+        </w:rPr>
+        <w:t xml:space="preserve"> However, during the construction of the process the 12V to 5V DC/DC converter broke and instead </w:t>
+      </w:r>
+      <w:r>
+        <w:rPr>
+          <w:lang w:val="en-GB"/>
+        </w:rPr>
+        <w:t xml:space="preserve">the </w:t>
+      </w:r>
+      <w:r>
+        <w:rPr>
+          <w:lang w:val="en-GB"/>
+        </w:rPr>
+        <w:t xml:space="preserve">5V voltage regulator on the motor driver breakout board </w:t>
+      </w:r>
+      <w:proofErr w:type="gramStart"/>
+      <w:r>
+        <w:rPr>
+          <w:lang w:val="en-GB"/>
+        </w:rPr>
+        <w:t>is used</w:t>
+      </w:r>
+      <w:proofErr w:type="gramEnd"/>
+      <w:r>
+        <w:rPr>
+          <w:lang w:val="en-GB"/>
+        </w:rPr>
+        <w:t xml:space="preserve"> </w:t>
+      </w:r>
+      <w:r>
+        <w:rPr>
+          <w:lang w:val="en-GB"/>
+        </w:rPr>
+        <w:t xml:space="preserve">to power the </w:t>
+      </w:r>
+      <w:proofErr w:type="spellStart"/>
+      <w:r>
+        <w:rPr>
+          <w:lang w:val="en-GB"/>
+        </w:rPr>
+        <w:t>PSoC</w:t>
+      </w:r>
+      <w:proofErr w:type="spellEnd"/>
+      <w:r>
+        <w:rPr>
+          <w:lang w:val="en-GB"/>
+        </w:rPr>
+        <w:t>.</w:t>
+      </w:r>
+      <w:r>
+        <w:rPr>
+          <w:lang w:val="en-GB"/>
+        </w:rPr>
+        <w:t xml:space="preserve"> The motors themselves </w:t>
+      </w:r>
+      <w:proofErr w:type="gramStart"/>
+      <w:r>
+        <w:rPr>
+          <w:lang w:val="en-GB"/>
+        </w:rPr>
+        <w:t>are driven</w:t>
+      </w:r>
+      <w:proofErr w:type="gramEnd"/>
+      <w:r>
+        <w:rPr>
+          <w:lang w:val="en-GB"/>
+        </w:rPr>
+        <w:t xml:space="preserve"> with 12V</w:t>
+      </w:r>
+      <w:r>
+        <w:rPr>
+          <w:lang w:val="en-GB"/>
+        </w:rPr>
+        <w:t xml:space="preserve"> from the battery</w:t>
+      </w:r>
+      <w:r>
+        <w:rPr>
+          <w:lang w:val="en-GB"/>
+        </w:rPr>
+        <w:t>.</w:t>
+      </w:r>
+      <w:r>
+        <w:rPr>
+          <w:lang w:val="en-GB"/>
+        </w:rPr>
+        <w:t xml:space="preserve"> </w:t>
+      </w:r>
+    </w:p>
+    <w:p>
+      <w:pPr>
+        <w:rPr>
+          <w:lang w:val="en-GB"/>
+        </w:rPr>
+      </w:pPr>
+      <w:r>
+        <w:rPr>
+          <w:lang w:val="en-GB"/>
+        </w:rPr>
+        <w:t xml:space="preserve">All of this </w:t>
+      </w:r>
+      <w:proofErr w:type="gramStart"/>
+      <w:r>
+        <w:rPr>
+          <w:lang w:val="en-GB"/>
+        </w:rPr>
+        <w:t>is soldered</w:t>
+      </w:r>
+      <w:proofErr w:type="gramEnd"/>
+      <w:r>
+        <w:rPr>
+          <w:lang w:val="en-GB"/>
+        </w:rPr>
+        <w:t xml:space="preserve"> onto a </w:t>
+      </w:r>
+      <w:r>
+        <w:rPr>
+          <w:lang w:val="en-GB"/>
+        </w:rPr>
+        <w:t xml:space="preserve">PCB to have a cleaner design than just a breadboard. This board </w:t>
+      </w:r>
+      <w:proofErr w:type="gramStart"/>
+      <w:r>
+        <w:rPr>
+          <w:lang w:val="en-GB"/>
+        </w:rPr>
+        <w:t>is depicted</w:t>
+      </w:r>
+      <w:proofErr w:type="gramEnd"/>
+      <w:r>
+        <w:rPr>
+          <w:lang w:val="en-GB"/>
+        </w:rPr>
+        <w:t xml:space="preserve"> in figure </w:t>
       </w:r>
       <w:r>
         <w:rPr>
@@ -458,7 +827,7 @@
           <w:lang w:val="en-GB"/>
         </w:rPr>
         <w:drawing>
-          <wp:inline distT="0" distB="0" distL="0" distR="0" wp14:anchorId="5725F7ED" wp14:editId="51ED53CA">
+          <wp:inline distT="0" distB="0" distL="0" distR="0" wp14:anchorId="5725F7ED" wp14:editId="45142937">
             <wp:extent cx="1847850" cy="1701561"/>
             <wp:effectExtent l="0" t="0" r="0" b="0"/>
             <wp:docPr id="806164161" name="Afbeelding 1" descr="Foto openen"/>
@@ -563,6 +932,9 @@
       <w:pPr>
         <w:keepNext/>
         <w:jc w:val="center"/>
+        <w:rPr>
+          <w:lang w:val="en-GB"/>
+        </w:rPr>
       </w:pPr>
       <w:r>
         <w:rPr>
@@ -630,8 +1002,16 @@
         <w:rPr>
           <w:lang w:val="en-GB"/>
         </w:rPr>
-        <w:t>: Wiring diagram car subsystem</w:t>
-      </w:r>
+        <w:t xml:space="preserve">: Wiring diagram car </w:t>
+      </w:r>
+      <w:proofErr w:type="gramStart"/>
+      <w:r>
+        <w:rPr>
+          <w:lang w:val="en-GB"/>
+        </w:rPr>
+        <w:t>subsystem</w:t>
+      </w:r>
+      <w:proofErr w:type="gramEnd"/>
     </w:p>
     <w:p>
       <w:pPr>
@@ -680,13 +1060,67 @@
         <w:rPr>
           <w:lang w:val="en-GB"/>
         </w:rPr>
-        <w:t xml:space="preserve"> has a cube that rotates and simulates the orientation of the car. </w:t>
-      </w:r>
-      <w:r>
-        <w:rPr>
-          <w:lang w:val="en-GB"/>
-        </w:rPr>
-        <w:t xml:space="preserve">The UI has two commands that it can send to the car PSoC. These are one button to toggle the motors. With this the motors can be disabled via </w:t>
+        <w:t xml:space="preserve"> has a cube that rotates and simulates the orientation of the car.</w:t>
+      </w:r>
+      <w:r>
+        <w:rPr>
+          <w:lang w:val="en-GB"/>
+        </w:rPr>
+        <w:t xml:space="preserve"> The speed in m/s and km/h </w:t>
+      </w:r>
+      <w:proofErr w:type="gramStart"/>
+      <w:r>
+        <w:rPr>
+          <w:lang w:val="en-GB"/>
+        </w:rPr>
+        <w:t>are also displayed</w:t>
+      </w:r>
+      <w:proofErr w:type="gramEnd"/>
+      <w:r>
+        <w:rPr>
+          <w:lang w:val="en-GB"/>
+        </w:rPr>
+        <w:t xml:space="preserve"> along with the rpm.</w:t>
+      </w:r>
+      <w:r>
+        <w:rPr>
+          <w:lang w:val="en-GB"/>
+        </w:rPr>
+        <w:t xml:space="preserve"> </w:t>
+      </w:r>
+      <w:r>
+        <w:rPr>
+          <w:lang w:val="en-GB"/>
+        </w:rPr>
+        <w:t xml:space="preserve">The UI has two commands that it can send to the car </w:t>
+      </w:r>
+      <w:proofErr w:type="spellStart"/>
+      <w:r>
+        <w:rPr>
+          <w:lang w:val="en-GB"/>
+        </w:rPr>
+        <w:t>PSoC</w:t>
+      </w:r>
+      <w:proofErr w:type="spellEnd"/>
+      <w:r>
+        <w:rPr>
+          <w:lang w:val="en-GB"/>
+        </w:rPr>
+        <w:t xml:space="preserve">. These are one button to toggle the motors. With this the motors can </w:t>
+      </w:r>
+      <w:proofErr w:type="gramStart"/>
+      <w:r>
+        <w:rPr>
+          <w:lang w:val="en-GB"/>
+        </w:rPr>
+        <w:t>be disabled</w:t>
+      </w:r>
+      <w:proofErr w:type="gramEnd"/>
+      <w:r>
+        <w:rPr>
+          <w:lang w:val="en-GB"/>
+        </w:rPr>
+        <w:t xml:space="preserve"> via </w:t>
       </w:r>
       <w:r>
         <w:rPr>
@@ -722,7 +1156,21 @@
         <w:rPr>
           <w:lang w:val="en-GB"/>
         </w:rPr>
-        <w:t>’s orientation, then with this reset button they can be matched again.</w:t>
+        <w:t xml:space="preserve">’s orientation, then with this reset button they can </w:t>
+      </w:r>
+      <w:proofErr w:type="gramStart"/>
+      <w:r>
+        <w:rPr>
+          <w:lang w:val="en-GB"/>
+        </w:rPr>
+        <w:t>be matched</w:t>
+      </w:r>
+      <w:proofErr w:type="gramEnd"/>
+      <w:r>
+        <w:rPr>
+          <w:lang w:val="en-GB"/>
+        </w:rPr>
+        <w:t xml:space="preserve"> again.</w:t>
       </w:r>
       <w:r>
         <w:rPr>
@@ -740,15 +1188,65 @@
     </w:p>
     <w:p>
       <w:pPr>
-        <w:rPr>
-          <w:lang w:val="en-GB"/>
-        </w:rPr>
-      </w:pPr>
-      <w:r>
-        <w:rPr>
-          <w:lang w:val="en-GB"/>
-        </w:rPr>
-        <w:t>INSERT FOTO</w:t>
+        <w:keepNext/>
+        <w:rPr>
+          <w:lang w:val="en-GB"/>
+        </w:rPr>
+      </w:pPr>
+      <w:r>
+        <w:rPr>
+          <w:lang w:val="en-GB"/>
+        </w:rPr>
+        <w:drawing>
+          <wp:inline distT="0" distB="0" distL="0" distR="0" wp14:anchorId="43680352" wp14:editId="76727358">
+            <wp:extent cx="5731510" cy="2949575"/>
+            <wp:effectExtent l="0" t="0" r="2540" b="3175"/>
+            <wp:docPr id="1914790241" name="Afbeelding 1" descr="Afbeelding met tekst, schermopname, nummer, Lettertype&#10;&#10;Automatisch gegenereerde beschrijving"/>
+            <wp:cNvGraphicFramePr>
+              <a:graphicFrameLocks xmlns:a="http://schemas.openxmlformats.org/drawingml/2006/main" noChangeAspect="1"/>
+            </wp:cNvGraphicFramePr>
+            <a:graphic xmlns:a="http://schemas.openxmlformats.org/drawingml/2006/main">
+              <a:graphicData uri="http://schemas.openxmlformats.org/drawingml/2006/picture">
+                <pic:pic xmlns:pic="http://schemas.openxmlformats.org/drawingml/2006/picture">
+                  <pic:nvPicPr>
+                    <pic:cNvPr id="1914790241" name="Afbeelding 1" descr="Afbeelding met tekst, schermopname, nummer, Lettertype&#10;&#10;Automatisch gegenereerde beschrijving"/>
+                    <pic:cNvPicPr/>
+                  </pic:nvPicPr>
+                  <pic:blipFill>
+                    <a:blip r:embed="rId8"/>
+                    <a:stretch>
+                      <a:fillRect/>
+                    </a:stretch>
+                  </pic:blipFill>
+                  <pic:spPr>
+                    <a:xfrm>
+                      <a:off x="0" y="0"/>
+                      <a:ext cx="5731510" cy="2949575"/>
+                    </a:xfrm>
+                    <a:prstGeom prst="rect">
+                      <a:avLst/>
+                    </a:prstGeom>
+                  </pic:spPr>
+                </pic:pic>
+              </a:graphicData>
+            </a:graphic>
+          </wp:inline>
+        </w:drawing>
+      </w:r>
+    </w:p>
+    <w:p>
+      <w:pPr>
+        <w:pStyle w:val="Bijschrift"/>
+        <w:jc w:val="center"/>
+        <w:rPr>
+          <w:lang w:val="en-GB"/>
+        </w:rPr>
+      </w:pPr>
+      <w:r>
+        <w:rPr>
+          <w:lang w:val="en-GB"/>
+        </w:rPr>
+        <w:t>Figure 5: Server UI</w:t>
       </w:r>
     </w:p>
     <w:p>
@@ -782,6 +1280,12 @@
           <w:lang w:val="en-GB"/>
         </w:rPr>
       </w:pPr>
+      <w:r>
+        <w:rPr>
+          <w:lang w:val="en-GB"/>
+        </w:rPr>
+        <w:t>DARREN</w:t>
+      </w:r>
     </w:p>
     <w:p>
       <w:pPr>

</xml_diff>

<commit_message>
Added code for MAX7219
</commit_message>
<xml_diff>
--- a/Paper/Paper_RC_CAR.docx
+++ b/Paper/Paper_RC_CAR.docx
@@ -45,6 +45,9 @@
         </w:rPr>
       </w:pPr>
       <w:r>
+        <w:rPr>
+          <w:noProof/>
+        </w:rPr>
         <w:drawing>
           <wp:inline distT="0" distB="0" distL="0" distR="0" wp14:anchorId="4FDE195D" wp14:editId="0AA0144B">
             <wp:extent cx="5731510" cy="3954780"/>
@@ -200,7 +203,35 @@
         <w:rPr>
           <w:lang w:val="en-GB"/>
         </w:rPr>
-        <w:t xml:space="preserve">The controller subsystem utilizes a PSoC 6 CY8CKIT-062-WIFI-BT. This subsystem controls the movement of the car. The input for this is a single joystick that is read out by the PSoC using the on board </w:t>
+        <w:t xml:space="preserve">The controller subsystem utilizes a </w:t>
+      </w:r>
+      <w:proofErr w:type="spellStart"/>
+      <w:r>
+        <w:rPr>
+          <w:lang w:val="en-GB"/>
+        </w:rPr>
+        <w:t>PSoC</w:t>
+      </w:r>
+      <w:proofErr w:type="spellEnd"/>
+      <w:r>
+        <w:rPr>
+          <w:lang w:val="en-GB"/>
+        </w:rPr>
+        <w:t xml:space="preserve"> 6 CY8CKIT-062-WIFI-BT. This subsystem controls the movement of the car. The input for this is a single joystick that is read out by the </w:t>
+      </w:r>
+      <w:proofErr w:type="spellStart"/>
+      <w:r>
+        <w:rPr>
+          <w:lang w:val="en-GB"/>
+        </w:rPr>
+        <w:t>PSoC</w:t>
+      </w:r>
+      <w:proofErr w:type="spellEnd"/>
+      <w:r>
+        <w:rPr>
+          <w:lang w:val="en-GB"/>
+        </w:rPr>
+        <w:t xml:space="preserve"> using the on board </w:t>
       </w:r>
       <w:r>
         <w:rPr>
@@ -248,7 +279,21 @@
         <w:rPr>
           <w:lang w:val="en-GB"/>
         </w:rPr>
-        <w:t xml:space="preserve"> The PSoC uses RTOS to </w:t>
+        <w:t xml:space="preserve"> The </w:t>
+      </w:r>
+      <w:proofErr w:type="spellStart"/>
+      <w:r>
+        <w:rPr>
+          <w:lang w:val="en-GB"/>
+        </w:rPr>
+        <w:t>PSoC</w:t>
+      </w:r>
+      <w:proofErr w:type="spellEnd"/>
+      <w:r>
+        <w:rPr>
+          <w:lang w:val="en-GB"/>
+        </w:rPr>
+        <w:t xml:space="preserve"> uses RTOS to </w:t>
       </w:r>
       <w:r>
         <w:rPr>
@@ -299,13 +344,41 @@
         <w:rPr>
           <w:lang w:val="en-GB"/>
         </w:rPr>
-        <w:t xml:space="preserve">CY8PROTO-062-4343W PSoC 6. </w:t>
-      </w:r>
-      <w:r>
-        <w:rPr>
-          <w:lang w:val="en-GB"/>
-        </w:rPr>
-        <w:t>This PSoC is connected to the controller via BLE.</w:t>
+        <w:t xml:space="preserve">CY8PROTO-062-4343W </w:t>
+      </w:r>
+      <w:proofErr w:type="spellStart"/>
+      <w:r>
+        <w:rPr>
+          <w:lang w:val="en-GB"/>
+        </w:rPr>
+        <w:t>PSoC</w:t>
+      </w:r>
+      <w:proofErr w:type="spellEnd"/>
+      <w:r>
+        <w:rPr>
+          <w:lang w:val="en-GB"/>
+        </w:rPr>
+        <w:t xml:space="preserve"> 6. </w:t>
+      </w:r>
+      <w:r>
+        <w:rPr>
+          <w:lang w:val="en-GB"/>
+        </w:rPr>
+        <w:t xml:space="preserve">This </w:t>
+      </w:r>
+      <w:proofErr w:type="spellStart"/>
+      <w:r>
+        <w:rPr>
+          <w:lang w:val="en-GB"/>
+        </w:rPr>
+        <w:t>PSoC</w:t>
+      </w:r>
+      <w:proofErr w:type="spellEnd"/>
+      <w:r>
+        <w:rPr>
+          <w:lang w:val="en-GB"/>
+        </w:rPr>
+        <w:t xml:space="preserve"> is connected to the controller via BLE.</w:t>
       </w:r>
       <w:r>
         <w:rPr>
@@ -317,7 +390,35 @@
         <w:rPr>
           <w:lang w:val="en-GB"/>
         </w:rPr>
-        <w:t xml:space="preserve"> The PSoC reads this data and pushes it to the user interface via MQTT over the HiveMQ broker.</w:t>
+        <w:t xml:space="preserve"> The </w:t>
+      </w:r>
+      <w:proofErr w:type="spellStart"/>
+      <w:r>
+        <w:rPr>
+          <w:lang w:val="en-GB"/>
+        </w:rPr>
+        <w:t>PSoC</w:t>
+      </w:r>
+      <w:proofErr w:type="spellEnd"/>
+      <w:r>
+        <w:rPr>
+          <w:lang w:val="en-GB"/>
+        </w:rPr>
+        <w:t xml:space="preserve"> reads this data and pushes it to the user interface via MQTT over the </w:t>
+      </w:r>
+      <w:proofErr w:type="spellStart"/>
+      <w:r>
+        <w:rPr>
+          <w:lang w:val="en-GB"/>
+        </w:rPr>
+        <w:t>HiveMQ</w:t>
+      </w:r>
+      <w:proofErr w:type="spellEnd"/>
+      <w:r>
+        <w:rPr>
+          <w:lang w:val="en-GB"/>
+        </w:rPr>
+        <w:t xml:space="preserve"> broker.</w:t>
       </w:r>
       <w:r>
         <w:rPr>
@@ -348,7 +449,21 @@
         <w:rPr>
           <w:lang w:val="en-GB"/>
         </w:rPr>
-        <w:t>The PSoC drives the H</w:t>
+        <w:t xml:space="preserve">The </w:t>
+      </w:r>
+      <w:proofErr w:type="spellStart"/>
+      <w:r>
+        <w:rPr>
+          <w:lang w:val="en-GB"/>
+        </w:rPr>
+        <w:t>PSoC</w:t>
+      </w:r>
+      <w:proofErr w:type="spellEnd"/>
+      <w:r>
+        <w:rPr>
+          <w:lang w:val="en-GB"/>
+        </w:rPr>
+        <w:t xml:space="preserve"> drives the H</w:t>
       </w:r>
       <w:r>
         <w:rPr>
@@ -403,13 +518,41 @@
         <w:rPr>
           <w:lang w:val="en-GB"/>
         </w:rPr>
-        <w:t>to 5V using a DC/DC step down converter for powering the PSoC and H-bridge IC.</w:t>
-      </w:r>
-      <w:r>
-        <w:rPr>
-          <w:lang w:val="en-GB"/>
-        </w:rPr>
-        <w:t xml:space="preserve"> However, during the construction of the process the 12V to 5V DC/DC converter broke and instead we are using the 5V voltage regulator on the motor driver breakout board to power the PSoC.</w:t>
+        <w:t xml:space="preserve">to 5V using a DC/DC step down converter for powering the </w:t>
+      </w:r>
+      <w:proofErr w:type="spellStart"/>
+      <w:r>
+        <w:rPr>
+          <w:lang w:val="en-GB"/>
+        </w:rPr>
+        <w:t>PSoC</w:t>
+      </w:r>
+      <w:proofErr w:type="spellEnd"/>
+      <w:r>
+        <w:rPr>
+          <w:lang w:val="en-GB"/>
+        </w:rPr>
+        <w:t xml:space="preserve"> and H-bridge IC.</w:t>
+      </w:r>
+      <w:r>
+        <w:rPr>
+          <w:lang w:val="en-GB"/>
+        </w:rPr>
+        <w:t xml:space="preserve"> However, during the construction of the process the 12V to 5V DC/DC converter broke and instead we are using the 5V voltage regulator on the motor driver breakout board to power the </w:t>
+      </w:r>
+      <w:proofErr w:type="spellStart"/>
+      <w:r>
+        <w:rPr>
+          <w:lang w:val="en-GB"/>
+        </w:rPr>
+        <w:t>PSoC</w:t>
+      </w:r>
+      <w:proofErr w:type="spellEnd"/>
+      <w:r>
+        <w:rPr>
+          <w:lang w:val="en-GB"/>
+        </w:rPr>
+        <w:t>.</w:t>
       </w:r>
       <w:r>
         <w:rPr>
@@ -469,7 +612,7 @@
           <w:lang w:val="en-GB"/>
         </w:rPr>
         <w:drawing>
-          <wp:inline distT="0" distB="0" distL="0" distR="0" wp14:anchorId="5725F7ED" wp14:editId="2C3A0EB1">
+          <wp:inline distT="0" distB="0" distL="0" distR="0" wp14:anchorId="5725F7ED" wp14:editId="5D46691C">
             <wp:extent cx="1847850" cy="1701561"/>
             <wp:effectExtent l="0" t="0" r="0" b="0"/>
             <wp:docPr id="806164161" name="Afbeelding 1" descr="Foto openen"/>
@@ -697,7 +840,21 @@
         <w:rPr>
           <w:lang w:val="en-GB"/>
         </w:rPr>
-        <w:t xml:space="preserve">The UI has two commands that it can send to the car PSoC. These are one button to toggle the motors. With this the motors can be disabled via </w:t>
+        <w:t xml:space="preserve">The UI has two commands that it can send to the car </w:t>
+      </w:r>
+      <w:proofErr w:type="spellStart"/>
+      <w:r>
+        <w:rPr>
+          <w:lang w:val="en-GB"/>
+        </w:rPr>
+        <w:t>PSoC</w:t>
+      </w:r>
+      <w:proofErr w:type="spellEnd"/>
+      <w:r>
+        <w:rPr>
+          <w:lang w:val="en-GB"/>
+        </w:rPr>
+        <w:t xml:space="preserve">. These are one button to toggle the motors. With this the motors can be disabled via </w:t>
       </w:r>
       <w:r>
         <w:rPr>
@@ -781,10 +938,139 @@
         </w:rPr>
       </w:pPr>
       <w:r>
+        <w:drawing>
+          <wp:anchor distT="0" distB="0" distL="114300" distR="114300" simplePos="0" relativeHeight="251658240" behindDoc="1" locked="0" layoutInCell="1" allowOverlap="1" wp14:anchorId="301F922C" wp14:editId="711C145F">
+            <wp:simplePos x="0" y="0"/>
+            <wp:positionH relativeFrom="column">
+              <wp:posOffset>3048000</wp:posOffset>
+            </wp:positionH>
+            <wp:positionV relativeFrom="paragraph">
+              <wp:posOffset>534035</wp:posOffset>
+            </wp:positionV>
+            <wp:extent cx="2961005" cy="1615440"/>
+            <wp:effectExtent l="0" t="0" r="0" b="3810"/>
+            <wp:wrapNone/>
+            <wp:docPr id="14" name="Afbeelding 13" descr="Afbeelding met tekst, schets, tekening, diagram&#10;&#10;Automatisch gegenereerde beschrijving">
+              <a:extLst xmlns:a="http://schemas.openxmlformats.org/drawingml/2006/main">
+                <a:ext uri="{FF2B5EF4-FFF2-40B4-BE49-F238E27FC236}">
+                  <a16:creationId xmlns:a16="http://schemas.microsoft.com/office/drawing/2014/main" id="{49DCB037-E154-2CA1-E2CB-FEA0298925FC}"/>
+                </a:ext>
+              </a:extLst>
+            </wp:docPr>
+            <wp:cNvGraphicFramePr>
+              <a:graphicFrameLocks xmlns:a="http://schemas.openxmlformats.org/drawingml/2006/main" noChangeAspect="1"/>
+            </wp:cNvGraphicFramePr>
+            <a:graphic xmlns:a="http://schemas.openxmlformats.org/drawingml/2006/main">
+              <a:graphicData uri="http://schemas.openxmlformats.org/drawingml/2006/picture">
+                <pic:pic xmlns:pic="http://schemas.openxmlformats.org/drawingml/2006/picture">
+                  <pic:nvPicPr>
+                    <pic:cNvPr id="14" name="Afbeelding 13" descr="Afbeelding met tekst, schets, tekening, diagram&#10;&#10;Automatisch gegenereerde beschrijving">
+                      <a:extLst>
+                        <a:ext uri="{FF2B5EF4-FFF2-40B4-BE49-F238E27FC236}">
+                          <a16:creationId xmlns:a16="http://schemas.microsoft.com/office/drawing/2014/main" id="{49DCB037-E154-2CA1-E2CB-FEA0298925FC}"/>
+                        </a:ext>
+                      </a:extLst>
+                    </pic:cNvPr>
+                    <pic:cNvPicPr>
+                      <a:picLocks noChangeAspect="1"/>
+                    </pic:cNvPicPr>
+                  </pic:nvPicPr>
+                  <pic:blipFill>
+                    <a:blip r:embed="rId8" cstate="print">
+                      <a:extLst>
+                        <a:ext uri="{28A0092B-C50C-407E-A947-70E740481C1C}">
+                          <a14:useLocalDpi xmlns:a14="http://schemas.microsoft.com/office/drawing/2010/main" val="0"/>
+                        </a:ext>
+                      </a:extLst>
+                    </a:blip>
+                    <a:stretch>
+                      <a:fillRect/>
+                    </a:stretch>
+                  </pic:blipFill>
+                  <pic:spPr>
+                    <a:xfrm>
+                      <a:off x="0" y="0"/>
+                      <a:ext cx="2961005" cy="1615440"/>
+                    </a:xfrm>
+                    <a:prstGeom prst="rect">
+                      <a:avLst/>
+                    </a:prstGeom>
+                  </pic:spPr>
+                </pic:pic>
+              </a:graphicData>
+            </a:graphic>
+            <wp14:sizeRelH relativeFrom="page">
+              <wp14:pctWidth>0</wp14:pctWidth>
+            </wp14:sizeRelH>
+            <wp14:sizeRelV relativeFrom="page">
+              <wp14:pctHeight>0</wp14:pctHeight>
+            </wp14:sizeRelV>
+          </wp:anchor>
+        </w:drawing>
+      </w:r>
+      <w:r>
         <w:rPr>
           <w:lang w:val="en-GB"/>
         </w:rPr>
         <w:t>Software Architecture</w:t>
+      </w:r>
+    </w:p>
+    <w:p>
+      <w:pPr>
+        <w:rPr>
+          <w:lang w:val="en-GB"/>
+        </w:rPr>
+      </w:pPr>
+      <w:r>
+        <w:rPr>
+          <w:noProof/>
+          <w:lang w:val="en-GB"/>
+        </w:rPr>
+        <w:drawing>
+          <wp:inline distT="0" distB="0" distL="0" distR="0" wp14:anchorId="48020A4D" wp14:editId="13C469D0">
+            <wp:extent cx="2947573" cy="1607820"/>
+            <wp:effectExtent l="0" t="0" r="5715" b="0"/>
+            <wp:docPr id="1104998501" name="Afbeelding 1"/>
+            <wp:cNvGraphicFramePr>
+              <a:graphicFrameLocks xmlns:a="http://schemas.openxmlformats.org/drawingml/2006/main" noChangeAspect="1"/>
+            </wp:cNvGraphicFramePr>
+            <a:graphic xmlns:a="http://schemas.openxmlformats.org/drawingml/2006/main">
+              <a:graphicData uri="http://schemas.openxmlformats.org/drawingml/2006/picture">
+                <pic:pic xmlns:pic="http://schemas.openxmlformats.org/drawingml/2006/picture">
+                  <pic:nvPicPr>
+                    <pic:cNvPr id="0" name="Picture 2"/>
+                    <pic:cNvPicPr>
+                      <a:picLocks noChangeAspect="1" noChangeArrowheads="1"/>
+                    </pic:cNvPicPr>
+                  </pic:nvPicPr>
+                  <pic:blipFill>
+                    <a:blip r:embed="rId9" cstate="print">
+                      <a:extLst>
+                        <a:ext uri="{28A0092B-C50C-407E-A947-70E740481C1C}">
+                          <a14:useLocalDpi xmlns:a14="http://schemas.microsoft.com/office/drawing/2010/main" val="0"/>
+                        </a:ext>
+                      </a:extLst>
+                    </a:blip>
+                    <a:srcRect/>
+                    <a:stretch>
+                      <a:fillRect/>
+                    </a:stretch>
+                  </pic:blipFill>
+                  <pic:spPr bwMode="auto">
+                    <a:xfrm>
+                      <a:off x="0" y="0"/>
+                      <a:ext cx="2952698" cy="1610616"/>
+                    </a:xfrm>
+                    <a:prstGeom prst="rect">
+                      <a:avLst/>
+                    </a:prstGeom>
+                    <a:noFill/>
+                  </pic:spPr>
+                </pic:pic>
+              </a:graphicData>
+            </a:graphic>
+          </wp:inline>
+        </w:drawing>
       </w:r>
     </w:p>
     <w:p>

</xml_diff>

<commit_message>
added software architecture text in the paper, PPT is updated back to 7segments displays. Miro is also adjusted back again to 7segments.
</commit_message>
<xml_diff>
--- a/Paper/Paper_RC_CAR.docx
+++ b/Paper/Paper_RC_CAR.docx
@@ -34,21 +34,7 @@
         <w:rPr>
           <w:lang w:val="en-GB"/>
         </w:rPr>
-        <w:t xml:space="preserve">The RC car system </w:t>
-      </w:r>
-      <w:proofErr w:type="gramStart"/>
-      <w:r>
-        <w:rPr>
-          <w:lang w:val="en-GB"/>
-        </w:rPr>
-        <w:t>is visualized</w:t>
-      </w:r>
-      <w:proofErr w:type="gramEnd"/>
-      <w:r>
-        <w:rPr>
-          <w:lang w:val="en-GB"/>
-        </w:rPr>
-        <w:t xml:space="preserve"> by the following diagram:</w:t>
+        <w:t>The RC car system is visualized by the following diagram:</w:t>
       </w:r>
     </w:p>
     <w:p>
@@ -218,21 +204,7 @@
         <w:rPr>
           <w:lang w:val="en-GB"/>
         </w:rPr>
-        <w:t xml:space="preserve"> 6 CY8CKIT-062-WIFI-BT. This subsystem controls the movement of the car. The input for this is a single joystick that </w:t>
-      </w:r>
-      <w:proofErr w:type="gramStart"/>
-      <w:r>
-        <w:rPr>
-          <w:lang w:val="en-GB"/>
-        </w:rPr>
-        <w:t>is read</w:t>
-      </w:r>
-      <w:proofErr w:type="gramEnd"/>
-      <w:r>
-        <w:rPr>
-          <w:lang w:val="en-GB"/>
-        </w:rPr>
-        <w:t xml:space="preserve"> out by the </w:t>
+        <w:t xml:space="preserve"> 6 CY8CKIT-062-WIFI-BT. This subsystem controls the movement of the car. The input for this is a single joystick that is read out by the </w:t>
       </w:r>
       <w:proofErr w:type="spellStart"/>
       <w:r>
@@ -288,21 +260,7 @@
         <w:rPr>
           <w:lang w:val="en-GB"/>
         </w:rPr>
-        <w:t xml:space="preserve">The joystick readout </w:t>
-      </w:r>
-      <w:proofErr w:type="gramStart"/>
-      <w:r>
-        <w:rPr>
-          <w:lang w:val="en-GB"/>
-        </w:rPr>
-        <w:t>is sent</w:t>
-      </w:r>
-      <w:proofErr w:type="gramEnd"/>
-      <w:r>
-        <w:rPr>
-          <w:lang w:val="en-GB"/>
-        </w:rPr>
-        <w:t xml:space="preserve"> via BLE to the car subsystem. The BLE communication is </w:t>
+        <w:t xml:space="preserve">The joystick readout is sent via BLE to the car subsystem. The BLE communication is </w:t>
       </w:r>
       <w:r>
         <w:rPr>
@@ -437,61 +395,78 @@
         <w:rPr>
           <w:lang w:val="en-GB"/>
         </w:rPr>
+        <w:t xml:space="preserve"> is connected to the controller via BLE.</w:t>
+      </w:r>
+      <w:r>
+        <w:rPr>
+          <w:lang w:val="en-GB"/>
+        </w:rPr>
+        <w:t xml:space="preserve"> It is connected to a MPU6050 breakout board which has an accelerometer, a gyroscope and a temperature sensor. This interfacing is done via I2C.</w:t>
+      </w:r>
+      <w:r>
+        <w:rPr>
+          <w:lang w:val="en-GB"/>
+        </w:rPr>
+        <w:t xml:space="preserve"> The </w:t>
+      </w:r>
+      <w:proofErr w:type="spellStart"/>
+      <w:r>
+        <w:rPr>
+          <w:lang w:val="en-GB"/>
+        </w:rPr>
+        <w:t>PSoC</w:t>
+      </w:r>
+      <w:proofErr w:type="spellEnd"/>
+      <w:r>
+        <w:rPr>
+          <w:lang w:val="en-GB"/>
+        </w:rPr>
+        <w:t xml:space="preserve"> reads this data and pushes it to the user interface via MQTT over the </w:t>
+      </w:r>
+      <w:proofErr w:type="spellStart"/>
+      <w:r>
+        <w:rPr>
+          <w:lang w:val="en-GB"/>
+        </w:rPr>
+        <w:t>HiveMQ</w:t>
+      </w:r>
+      <w:proofErr w:type="spellEnd"/>
+      <w:r>
+        <w:rPr>
+          <w:lang w:val="en-GB"/>
+        </w:rPr>
+        <w:t xml:space="preserve"> broker.</w:t>
+      </w:r>
+      <w:r>
+        <w:rPr>
+          <w:lang w:val="en-GB"/>
+        </w:rPr>
+        <w:t xml:space="preserve"> This is a secure connection.</w:t>
+      </w:r>
+      <w:r>
+        <w:rPr>
+          <w:lang w:val="en-GB"/>
+        </w:rPr>
         <w:t xml:space="preserve"> </w:t>
       </w:r>
-      <w:proofErr w:type="gramStart"/>
-      <w:r>
-        <w:rPr>
-          <w:lang w:val="en-GB"/>
-        </w:rPr>
-        <w:t>is connected</w:t>
-      </w:r>
-      <w:proofErr w:type="gramEnd"/>
-      <w:r>
-        <w:rPr>
-          <w:lang w:val="en-GB"/>
-        </w:rPr>
-        <w:t xml:space="preserve"> to the controller via BLE.</w:t>
-      </w:r>
-      <w:r>
-        <w:rPr>
-          <w:lang w:val="en-GB"/>
-        </w:rPr>
-        <w:t xml:space="preserve"> It is connected to a MPU6050 breakout board which has an accelerometer, a </w:t>
-      </w:r>
-      <w:proofErr w:type="gramStart"/>
-      <w:r>
-        <w:rPr>
-          <w:lang w:val="en-GB"/>
-        </w:rPr>
-        <w:t>gyroscope</w:t>
-      </w:r>
-      <w:proofErr w:type="gramEnd"/>
-      <w:r>
-        <w:rPr>
-          <w:lang w:val="en-GB"/>
-        </w:rPr>
-        <w:t xml:space="preserve"> and a temperature sensor. This interfacing </w:t>
-      </w:r>
-      <w:proofErr w:type="gramStart"/>
-      <w:r>
-        <w:rPr>
-          <w:lang w:val="en-GB"/>
-        </w:rPr>
-        <w:t>is done</w:t>
-      </w:r>
-      <w:proofErr w:type="gramEnd"/>
-      <w:r>
-        <w:rPr>
-          <w:lang w:val="en-GB"/>
-        </w:rPr>
-        <w:t xml:space="preserve"> via I2C.</w:t>
-      </w:r>
-      <w:r>
-        <w:rPr>
-          <w:lang w:val="en-GB"/>
-        </w:rPr>
-        <w:t xml:space="preserve"> The </w:t>
+      <w:r>
+        <w:rPr>
+          <w:lang w:val="en-GB"/>
+        </w:rPr>
+        <w:t>This system also uses RTOS for scheduling.</w:t>
+      </w:r>
+    </w:p>
+    <w:p>
+      <w:pPr>
+        <w:rPr>
+          <w:lang w:val="en-GB"/>
+        </w:rPr>
+      </w:pPr>
+      <w:r>
+        <w:rPr>
+          <w:lang w:val="en-GB"/>
+        </w:rPr>
+        <w:t xml:space="preserve">The </w:t>
       </w:r>
       <w:proofErr w:type="spellStart"/>
       <w:r>
@@ -505,27 +480,138 @@
         <w:rPr>
           <w:lang w:val="en-GB"/>
         </w:rPr>
-        <w:t xml:space="preserve"> reads this data and pushes it to the user interface via MQTT over the </w:t>
+        <w:t xml:space="preserve"> drives the H</w:t>
+      </w:r>
+      <w:r>
+        <w:rPr>
+          <w:lang w:val="en-GB"/>
+        </w:rPr>
+        <w:t>-</w:t>
+      </w:r>
+      <w:r>
+        <w:rPr>
+          <w:lang w:val="en-GB"/>
+        </w:rPr>
+        <w:t xml:space="preserve">bridge breakout board. This board features </w:t>
+      </w:r>
+      <w:r>
+        <w:rPr>
+          <w:lang w:val="en-GB"/>
+        </w:rPr>
+        <w:t xml:space="preserve">a </w:t>
+      </w:r>
+      <w:r>
+        <w:rPr>
+          <w:lang w:val="en-GB"/>
+        </w:rPr>
+        <w:t>L293D</w:t>
+      </w:r>
+      <w:r>
+        <w:rPr>
+          <w:lang w:val="en-GB"/>
+        </w:rPr>
+        <w:t xml:space="preserve"> H-bridge IC for controlling two motors. This is ideal because the car frame used in the project had two drivable DC motors. </w:t>
+      </w:r>
+    </w:p>
+    <w:p>
+      <w:pPr>
+        <w:rPr>
+          <w:lang w:val="en-GB"/>
+        </w:rPr>
+      </w:pPr>
+      <w:r>
+        <w:rPr>
+          <w:lang w:val="en-GB"/>
+        </w:rPr>
+        <w:t xml:space="preserve">The </w:t>
+      </w:r>
+      <w:r>
+        <w:rPr>
+          <w:lang w:val="en-GB"/>
+        </w:rPr>
+        <w:t xml:space="preserve">car subsystem is powered by a 12V rechargeable Lithium battery. The voltage was lowered </w:t>
+      </w:r>
+      <w:r>
+        <w:rPr>
+          <w:lang w:val="en-GB"/>
+        </w:rPr>
+        <w:t xml:space="preserve">to 5V using a DC/DC step down converter for powering the </w:t>
       </w:r>
       <w:proofErr w:type="spellStart"/>
       <w:r>
         <w:rPr>
           <w:lang w:val="en-GB"/>
         </w:rPr>
-        <w:t>HiveMQ</w:t>
+        <w:t>PSoC</w:t>
       </w:r>
       <w:proofErr w:type="spellEnd"/>
       <w:r>
         <w:rPr>
           <w:lang w:val="en-GB"/>
         </w:rPr>
-        <w:t xml:space="preserve"> broker.</w:t>
-      </w:r>
-      <w:r>
-        <w:rPr>
-          <w:lang w:val="en-GB"/>
-        </w:rPr>
-        <w:t xml:space="preserve"> This is a secure connection.</w:t>
+        <w:t xml:space="preserve"> and H-bridge IC.</w:t>
+      </w:r>
+      <w:r>
+        <w:rPr>
+          <w:lang w:val="en-GB"/>
+        </w:rPr>
+        <w:t xml:space="preserve"> However, during the construction of the process the 12V to 5V DC/DC converter broke and instead </w:t>
+      </w:r>
+      <w:r>
+        <w:rPr>
+          <w:lang w:val="en-GB"/>
+        </w:rPr>
+        <w:t xml:space="preserve">the </w:t>
+      </w:r>
+      <w:r>
+        <w:rPr>
+          <w:lang w:val="en-GB"/>
+        </w:rPr>
+        <w:t xml:space="preserve">5V voltage regulator on the motor driver breakout board </w:t>
+      </w:r>
+      <w:r>
+        <w:rPr>
+          <w:lang w:val="en-GB"/>
+        </w:rPr>
+        <w:t xml:space="preserve">is used </w:t>
+      </w:r>
+      <w:r>
+        <w:rPr>
+          <w:lang w:val="en-GB"/>
+        </w:rPr>
+        <w:t xml:space="preserve">to power the </w:t>
+      </w:r>
+      <w:proofErr w:type="spellStart"/>
+      <w:r>
+        <w:rPr>
+          <w:lang w:val="en-GB"/>
+        </w:rPr>
+        <w:t>PSoC</w:t>
+      </w:r>
+      <w:proofErr w:type="spellEnd"/>
+      <w:r>
+        <w:rPr>
+          <w:lang w:val="en-GB"/>
+        </w:rPr>
+        <w:t>.</w:t>
+      </w:r>
+      <w:r>
+        <w:rPr>
+          <w:lang w:val="en-GB"/>
+        </w:rPr>
+        <w:t xml:space="preserve"> The motors themselves are driven with 12V</w:t>
+      </w:r>
+      <w:r>
+        <w:rPr>
+          <w:lang w:val="en-GB"/>
+        </w:rPr>
+        <w:t xml:space="preserve"> from the battery</w:t>
+      </w:r>
+      <w:r>
+        <w:rPr>
+          <w:lang w:val="en-GB"/>
+        </w:rPr>
+        <w:t>.</w:t>
       </w:r>
       <w:r>
         <w:rPr>
@@ -533,272 +619,24 @@
         </w:rPr>
         <w:t xml:space="preserve"> </w:t>
       </w:r>
-      <w:r>
-        <w:rPr>
-          <w:lang w:val="en-GB"/>
-        </w:rPr>
-        <w:t>This system also uses RTOS for scheduling.</w:t>
-      </w:r>
-    </w:p>
-    <w:p>
-      <w:pPr>
-        <w:rPr>
-          <w:lang w:val="en-GB"/>
-        </w:rPr>
-      </w:pPr>
-      <w:r>
-        <w:rPr>
-          <w:lang w:val="en-GB"/>
-        </w:rPr>
-        <w:t xml:space="preserve">The </w:t>
-      </w:r>
-      <w:proofErr w:type="spellStart"/>
-      <w:r>
-        <w:rPr>
-          <w:lang w:val="en-GB"/>
-        </w:rPr>
-        <w:t>PSoC</w:t>
-      </w:r>
-      <w:proofErr w:type="spellEnd"/>
-      <w:r>
-        <w:rPr>
-          <w:lang w:val="en-GB"/>
-        </w:rPr>
-        <w:t xml:space="preserve"> drives the H</w:t>
-      </w:r>
-      <w:r>
-        <w:rPr>
-          <w:lang w:val="en-GB"/>
-        </w:rPr>
-        <w:t>-</w:t>
-      </w:r>
-      <w:r>
-        <w:rPr>
-          <w:lang w:val="en-GB"/>
-        </w:rPr>
-        <w:t xml:space="preserve">bridge breakout board. This board features </w:t>
-      </w:r>
-      <w:r>
-        <w:rPr>
-          <w:lang w:val="en-GB"/>
-        </w:rPr>
-        <w:t xml:space="preserve">a </w:t>
-      </w:r>
-      <w:r>
-        <w:rPr>
-          <w:lang w:val="en-GB"/>
-        </w:rPr>
-        <w:t>L293D</w:t>
-      </w:r>
-      <w:r>
-        <w:rPr>
-          <w:lang w:val="en-GB"/>
-        </w:rPr>
-        <w:t xml:space="preserve"> H-bridge IC for controlling two motors. This is ideal because the car frame used in the project had two drivable DC motors. </w:t>
-      </w:r>
-    </w:p>
-    <w:p>
-      <w:pPr>
-        <w:rPr>
-          <w:lang w:val="en-GB"/>
-        </w:rPr>
-      </w:pPr>
-      <w:r>
-        <w:rPr>
-          <w:lang w:val="en-GB"/>
-        </w:rPr>
-        <w:t xml:space="preserve">The </w:t>
-      </w:r>
-      <w:r>
-        <w:rPr>
-          <w:lang w:val="en-GB"/>
-        </w:rPr>
-        <w:t xml:space="preserve">car subsystem </w:t>
-      </w:r>
-      <w:proofErr w:type="gramStart"/>
-      <w:r>
-        <w:rPr>
-          <w:lang w:val="en-GB"/>
-        </w:rPr>
-        <w:t>is powered</w:t>
-      </w:r>
-      <w:proofErr w:type="gramEnd"/>
-      <w:r>
-        <w:rPr>
-          <w:lang w:val="en-GB"/>
-        </w:rPr>
-        <w:t xml:space="preserve"> by a 12V rechargeable Lithium battery. The voltage </w:t>
-      </w:r>
-      <w:proofErr w:type="gramStart"/>
-      <w:r>
-        <w:rPr>
-          <w:lang w:val="en-GB"/>
-        </w:rPr>
-        <w:t>was lowered</w:t>
-      </w:r>
-      <w:proofErr w:type="gramEnd"/>
-      <w:r>
-        <w:rPr>
-          <w:lang w:val="en-GB"/>
-        </w:rPr>
-        <w:t xml:space="preserve"> </w:t>
-      </w:r>
-      <w:r>
-        <w:rPr>
-          <w:lang w:val="en-GB"/>
-        </w:rPr>
-        <w:t xml:space="preserve">to 5V using a DC/DC step down converter for powering the </w:t>
-      </w:r>
-      <w:proofErr w:type="spellStart"/>
-      <w:r>
-        <w:rPr>
-          <w:lang w:val="en-GB"/>
-        </w:rPr>
-        <w:t>PSoC</w:t>
-      </w:r>
-      <w:proofErr w:type="spellEnd"/>
-      <w:r>
-        <w:rPr>
-          <w:lang w:val="en-GB"/>
-        </w:rPr>
-        <w:t xml:space="preserve"> and H-bridge IC.</w:t>
-      </w:r>
-      <w:r>
-        <w:rPr>
-          <w:lang w:val="en-GB"/>
-        </w:rPr>
-        <w:t xml:space="preserve"> However, during the construction of the process the 12V to 5V DC/DC converter broke and instead </w:t>
-      </w:r>
-      <w:r>
-        <w:rPr>
-          <w:lang w:val="en-GB"/>
-        </w:rPr>
-        <w:t xml:space="preserve">the </w:t>
-      </w:r>
-      <w:r>
-        <w:rPr>
-          <w:lang w:val="en-GB"/>
-        </w:rPr>
-        <w:t xml:space="preserve">5V voltage regulator on the motor driver breakout board </w:t>
-      </w:r>
-      <w:proofErr w:type="gramStart"/>
-      <w:r>
-        <w:rPr>
-          <w:lang w:val="en-GB"/>
-        </w:rPr>
-        <w:t>is used</w:t>
-      </w:r>
-      <w:proofErr w:type="gramEnd"/>
-      <w:r>
-        <w:rPr>
-          <w:lang w:val="en-GB"/>
-        </w:rPr>
-        <w:t xml:space="preserve"> </w:t>
-      </w:r>
-      <w:r>
-        <w:rPr>
-          <w:lang w:val="en-GB"/>
-        </w:rPr>
-        <w:t xml:space="preserve">to power the </w:t>
-      </w:r>
-      <w:proofErr w:type="spellStart"/>
-      <w:r>
-        <w:rPr>
-          <w:lang w:val="en-GB"/>
-        </w:rPr>
-        <w:t>PSoC</w:t>
-      </w:r>
-      <w:proofErr w:type="spellEnd"/>
-      <w:r>
-        <w:rPr>
-          <w:lang w:val="en-GB"/>
-        </w:rPr>
-        <w:t>.</w:t>
-      </w:r>
-      <w:r>
-        <w:rPr>
-          <w:lang w:val="en-GB"/>
-        </w:rPr>
-        <w:t xml:space="preserve"> The motors themselves </w:t>
-      </w:r>
-      <w:proofErr w:type="gramStart"/>
-      <w:r>
-        <w:rPr>
-          <w:lang w:val="en-GB"/>
-        </w:rPr>
-        <w:t>are driven</w:t>
-      </w:r>
-      <w:proofErr w:type="gramEnd"/>
-      <w:r>
-        <w:rPr>
-          <w:lang w:val="en-GB"/>
-        </w:rPr>
-        <w:t xml:space="preserve"> with 12V</w:t>
-      </w:r>
-      <w:r>
-        <w:rPr>
-          <w:lang w:val="en-GB"/>
-        </w:rPr>
-        <w:t xml:space="preserve"> from the battery</w:t>
-      </w:r>
-      <w:r>
-        <w:rPr>
-          <w:lang w:val="en-GB"/>
-        </w:rPr>
-        <w:t>.</w:t>
-      </w:r>
-      <w:r>
-        <w:rPr>
-          <w:lang w:val="en-GB"/>
-        </w:rPr>
-        <w:t xml:space="preserve"> </w:t>
-      </w:r>
-    </w:p>
-    <w:p>
-      <w:pPr>
-        <w:rPr>
-          <w:lang w:val="en-GB"/>
-        </w:rPr>
-      </w:pPr>
-      <w:r>
-        <w:rPr>
-          <w:lang w:val="en-GB"/>
-        </w:rPr>
-        <w:t xml:space="preserve">All of this </w:t>
-      </w:r>
-      <w:proofErr w:type="gramStart"/>
-      <w:r>
-        <w:rPr>
-          <w:lang w:val="en-GB"/>
-        </w:rPr>
-        <w:t>is soldered</w:t>
-      </w:r>
-      <w:proofErr w:type="gramEnd"/>
-      <w:r>
-        <w:rPr>
-          <w:lang w:val="en-GB"/>
-        </w:rPr>
-        <w:t xml:space="preserve"> onto a </w:t>
-      </w:r>
-      <w:r>
-        <w:rPr>
-          <w:lang w:val="en-GB"/>
-        </w:rPr>
-        <w:t xml:space="preserve">PCB to have a cleaner design than just a breadboard. This board </w:t>
-      </w:r>
-      <w:proofErr w:type="gramStart"/>
-      <w:r>
-        <w:rPr>
-          <w:lang w:val="en-GB"/>
-        </w:rPr>
-        <w:t>is depicted</w:t>
-      </w:r>
-      <w:proofErr w:type="gramEnd"/>
-      <w:r>
-        <w:rPr>
-          <w:lang w:val="en-GB"/>
-        </w:rPr>
-        <w:t xml:space="preserve"> in figure </w:t>
+    </w:p>
+    <w:p>
+      <w:pPr>
+        <w:rPr>
+          <w:lang w:val="en-GB"/>
+        </w:rPr>
+      </w:pPr>
+      <w:r>
+        <w:rPr>
+          <w:lang w:val="en-GB"/>
+        </w:rPr>
+        <w:t xml:space="preserve">All of this is soldered onto a </w:t>
+      </w:r>
+      <w:r>
+        <w:rPr>
+          <w:lang w:val="en-GB"/>
+        </w:rPr>
+        <w:t xml:space="preserve">PCB to have a cleaner design than just a breadboard. This board is depicted in figure </w:t>
       </w:r>
       <w:r>
         <w:rPr>
@@ -827,7 +665,7 @@
           <w:lang w:val="en-GB"/>
         </w:rPr>
         <w:drawing>
-          <wp:inline distT="0" distB="0" distL="0" distR="0" wp14:anchorId="5725F7ED" wp14:editId="45142937">
+          <wp:inline distT="0" distB="0" distL="0" distR="0" wp14:anchorId="5725F7ED" wp14:editId="26AD54A7">
             <wp:extent cx="1847850" cy="1701561"/>
             <wp:effectExtent l="0" t="0" r="0" b="0"/>
             <wp:docPr id="806164161" name="Afbeelding 1" descr="Foto openen"/>
@@ -1002,16 +840,8 @@
         <w:rPr>
           <w:lang w:val="en-GB"/>
         </w:rPr>
-        <w:t xml:space="preserve">: Wiring diagram car </w:t>
-      </w:r>
-      <w:proofErr w:type="gramStart"/>
-      <w:r>
-        <w:rPr>
-          <w:lang w:val="en-GB"/>
-        </w:rPr>
-        <w:t>subsystem</w:t>
-      </w:r>
-      <w:proofErr w:type="gramEnd"/>
+        <w:t>: Wiring diagram car subsystem</w:t>
+      </w:r>
     </w:p>
     <w:p>
       <w:pPr>
@@ -1066,21 +896,7 @@
         <w:rPr>
           <w:lang w:val="en-GB"/>
         </w:rPr>
-        <w:t xml:space="preserve"> The speed in m/s and km/h </w:t>
-      </w:r>
-      <w:proofErr w:type="gramStart"/>
-      <w:r>
-        <w:rPr>
-          <w:lang w:val="en-GB"/>
-        </w:rPr>
-        <w:t>are also displayed</w:t>
-      </w:r>
-      <w:proofErr w:type="gramEnd"/>
-      <w:r>
-        <w:rPr>
-          <w:lang w:val="en-GB"/>
-        </w:rPr>
-        <w:t xml:space="preserve"> along with the rpm.</w:t>
+        <w:t xml:space="preserve"> The speed in m/s and km/h are also displayed along with the rpm.</w:t>
       </w:r>
       <w:r>
         <w:rPr>
@@ -1106,21 +922,7 @@
         <w:rPr>
           <w:lang w:val="en-GB"/>
         </w:rPr>
-        <w:t xml:space="preserve">. These are one button to toggle the motors. With this the motors can </w:t>
-      </w:r>
-      <w:proofErr w:type="gramStart"/>
-      <w:r>
-        <w:rPr>
-          <w:lang w:val="en-GB"/>
-        </w:rPr>
-        <w:t>be disabled</w:t>
-      </w:r>
-      <w:proofErr w:type="gramEnd"/>
-      <w:r>
-        <w:rPr>
-          <w:lang w:val="en-GB"/>
-        </w:rPr>
-        <w:t xml:space="preserve"> via </w:t>
+        <w:t xml:space="preserve">. These are one button to toggle the motors. With this the motors can be disabled via </w:t>
       </w:r>
       <w:r>
         <w:rPr>
@@ -1156,21 +958,7 @@
         <w:rPr>
           <w:lang w:val="en-GB"/>
         </w:rPr>
-        <w:t xml:space="preserve">’s orientation, then with this reset button they can </w:t>
-      </w:r>
-      <w:proofErr w:type="gramStart"/>
-      <w:r>
-        <w:rPr>
-          <w:lang w:val="en-GB"/>
-        </w:rPr>
-        <w:t>be matched</w:t>
-      </w:r>
-      <w:proofErr w:type="gramEnd"/>
-      <w:r>
-        <w:rPr>
-          <w:lang w:val="en-GB"/>
-        </w:rPr>
-        <w:t xml:space="preserve"> again.</w:t>
+        <w:t>’s orientation, then with this reset button they can be matched again.</w:t>
       </w:r>
       <w:r>
         <w:rPr>
@@ -1195,6 +983,7 @@
       </w:pPr>
       <w:r>
         <w:rPr>
+          <w:noProof/>
           <w:lang w:val="en-GB"/>
         </w:rPr>
         <w:drawing>
@@ -1258,6 +1047,20 @@
     </w:p>
     <w:p>
       <w:pPr>
+        <w:rPr>
+          <w:lang w:val="en-GB"/>
+        </w:rPr>
+      </w:pPr>
+    </w:p>
+    <w:p>
+      <w:pPr>
+        <w:rPr>
+          <w:lang w:val="en-GB"/>
+        </w:rPr>
+      </w:pPr>
+    </w:p>
+    <w:p>
+      <w:pPr>
         <w:pStyle w:val="Kop1"/>
         <w:numPr>
           <w:ilvl w:val="0"/>
@@ -1271,6 +1074,7 @@
         <w:rPr>
           <w:lang w:val="en-GB"/>
         </w:rPr>
+        <w:lastRenderedPageBreak/>
         <w:t>Software Architecture</w:t>
       </w:r>
     </w:p>
@@ -1281,11 +1085,303 @@
         </w:rPr>
       </w:pPr>
       <w:r>
-        <w:rPr>
-          <w:lang w:val="en-GB"/>
-        </w:rPr>
-        <w:t>DARREN</w:t>
-      </w:r>
+        <w:drawing>
+          <wp:anchor distT="0" distB="0" distL="114300" distR="114300" simplePos="0" relativeHeight="251658240" behindDoc="1" locked="0" layoutInCell="1" allowOverlap="1" wp14:anchorId="58200118" wp14:editId="44491B30">
+            <wp:simplePos x="0" y="0"/>
+            <wp:positionH relativeFrom="margin">
+              <wp:align>right</wp:align>
+            </wp:positionH>
+            <wp:positionV relativeFrom="paragraph">
+              <wp:posOffset>6985</wp:posOffset>
+            </wp:positionV>
+            <wp:extent cx="2832757" cy="1541585"/>
+            <wp:effectExtent l="0" t="0" r="5715" b="1905"/>
+            <wp:wrapNone/>
+            <wp:docPr id="9" name="Afbeelding 8" descr="Afbeelding met tekst, schermopname, cirkel, diagram&#10;&#10;Automatisch gegenereerde beschrijving">
+              <a:extLst xmlns:a="http://schemas.openxmlformats.org/drawingml/2006/main">
+                <a:ext uri="{FF2B5EF4-FFF2-40B4-BE49-F238E27FC236}">
+                  <a16:creationId xmlns:a16="http://schemas.microsoft.com/office/drawing/2014/main" id="{DC49A60D-557B-DA5B-9D7D-919077054524}"/>
+                </a:ext>
+              </a:extLst>
+            </wp:docPr>
+            <wp:cNvGraphicFramePr>
+              <a:graphicFrameLocks xmlns:a="http://schemas.openxmlformats.org/drawingml/2006/main" noChangeAspect="1"/>
+            </wp:cNvGraphicFramePr>
+            <a:graphic xmlns:a="http://schemas.openxmlformats.org/drawingml/2006/main">
+              <a:graphicData uri="http://schemas.openxmlformats.org/drawingml/2006/picture">
+                <pic:pic xmlns:pic="http://schemas.openxmlformats.org/drawingml/2006/picture">
+                  <pic:nvPicPr>
+                    <pic:cNvPr id="9" name="Afbeelding 8" descr="Afbeelding met tekst, schermopname, cirkel, diagram&#10;&#10;Automatisch gegenereerde beschrijving">
+                      <a:extLst>
+                        <a:ext uri="{FF2B5EF4-FFF2-40B4-BE49-F238E27FC236}">
+                          <a16:creationId xmlns:a16="http://schemas.microsoft.com/office/drawing/2014/main" id="{DC49A60D-557B-DA5B-9D7D-919077054524}"/>
+                        </a:ext>
+                      </a:extLst>
+                    </pic:cNvPr>
+                    <pic:cNvPicPr>
+                      <a:picLocks noChangeAspect="1"/>
+                    </pic:cNvPicPr>
+                  </pic:nvPicPr>
+                  <pic:blipFill>
+                    <a:blip r:embed="rId9" cstate="print">
+                      <a:extLst>
+                        <a:ext uri="{28A0092B-C50C-407E-A947-70E740481C1C}">
+                          <a14:useLocalDpi xmlns:a14="http://schemas.microsoft.com/office/drawing/2010/main" val="0"/>
+                        </a:ext>
+                      </a:extLst>
+                    </a:blip>
+                    <a:stretch>
+                      <a:fillRect/>
+                    </a:stretch>
+                  </pic:blipFill>
+                  <pic:spPr>
+                    <a:xfrm>
+                      <a:off x="0" y="0"/>
+                      <a:ext cx="2832757" cy="1541585"/>
+                    </a:xfrm>
+                    <a:prstGeom prst="rect">
+                      <a:avLst/>
+                    </a:prstGeom>
+                  </pic:spPr>
+                </pic:pic>
+              </a:graphicData>
+            </a:graphic>
+            <wp14:sizeRelH relativeFrom="page">
+              <wp14:pctWidth>0</wp14:pctWidth>
+            </wp14:sizeRelH>
+            <wp14:sizeRelV relativeFrom="page">
+              <wp14:pctHeight>0</wp14:pctHeight>
+            </wp14:sizeRelV>
+          </wp:anchor>
+        </w:drawing>
+      </w:r>
+      <w:r>
+        <w:drawing>
+          <wp:inline distT="0" distB="0" distL="0" distR="0" wp14:anchorId="4108A408" wp14:editId="23A2E7A4">
+            <wp:extent cx="2835758" cy="1547006"/>
+            <wp:effectExtent l="0" t="0" r="3175" b="0"/>
+            <wp:docPr id="14" name="Afbeelding 13" descr="Afbeelding met tekst, schets, tekening, diagram&#10;&#10;Automatisch gegenereerde beschrijving">
+              <a:extLst xmlns:a="http://schemas.openxmlformats.org/drawingml/2006/main">
+                <a:ext uri="{FF2B5EF4-FFF2-40B4-BE49-F238E27FC236}">
+                  <a16:creationId xmlns:a16="http://schemas.microsoft.com/office/drawing/2014/main" id="{49DCB037-E154-2CA1-E2CB-FEA0298925FC}"/>
+                </a:ext>
+              </a:extLst>
+            </wp:docPr>
+            <wp:cNvGraphicFramePr>
+              <a:graphicFrameLocks xmlns:a="http://schemas.openxmlformats.org/drawingml/2006/main" noChangeAspect="1"/>
+            </wp:cNvGraphicFramePr>
+            <a:graphic xmlns:a="http://schemas.openxmlformats.org/drawingml/2006/main">
+              <a:graphicData uri="http://schemas.openxmlformats.org/drawingml/2006/picture">
+                <pic:pic xmlns:pic="http://schemas.openxmlformats.org/drawingml/2006/picture">
+                  <pic:nvPicPr>
+                    <pic:cNvPr id="14" name="Afbeelding 13" descr="Afbeelding met tekst, schets, tekening, diagram&#10;&#10;Automatisch gegenereerde beschrijving">
+                      <a:extLst>
+                        <a:ext uri="{FF2B5EF4-FFF2-40B4-BE49-F238E27FC236}">
+                          <a16:creationId xmlns:a16="http://schemas.microsoft.com/office/drawing/2014/main" id="{49DCB037-E154-2CA1-E2CB-FEA0298925FC}"/>
+                        </a:ext>
+                      </a:extLst>
+                    </pic:cNvPr>
+                    <pic:cNvPicPr>
+                      <a:picLocks noChangeAspect="1"/>
+                    </pic:cNvPicPr>
+                  </pic:nvPicPr>
+                  <pic:blipFill>
+                    <a:blip r:embed="rId10"/>
+                    <a:stretch>
+                      <a:fillRect/>
+                    </a:stretch>
+                  </pic:blipFill>
+                  <pic:spPr>
+                    <a:xfrm>
+                      <a:off x="0" y="0"/>
+                      <a:ext cx="2866505" cy="1563780"/>
+                    </a:xfrm>
+                    <a:prstGeom prst="rect">
+                      <a:avLst/>
+                    </a:prstGeom>
+                  </pic:spPr>
+                </pic:pic>
+              </a:graphicData>
+            </a:graphic>
+          </wp:inline>
+        </w:drawing>
+      </w:r>
+    </w:p>
+    <w:p>
+      <w:pPr>
+        <w:pStyle w:val="Normaalweb"/>
+        <w:rPr>
+          <w:rFonts w:asciiTheme="minorHAnsi" w:hAnsiTheme="minorHAnsi"/>
+          <w:lang w:val="en-GB"/>
+        </w:rPr>
+      </w:pPr>
+      <w:r>
+        <w:rPr>
+          <w:rFonts w:asciiTheme="minorHAnsi" w:hAnsiTheme="minorHAnsi"/>
+          <w:lang w:val="en-GB"/>
+        </w:rPr>
+        <w:t xml:space="preserve">The </w:t>
+      </w:r>
+      <w:proofErr w:type="gramStart"/>
+      <w:r>
+        <w:rPr>
+          <w:rFonts w:asciiTheme="minorHAnsi" w:hAnsiTheme="minorHAnsi"/>
+          <w:lang w:val="en-GB"/>
+        </w:rPr>
+        <w:t>car's</w:t>
+      </w:r>
+      <w:proofErr w:type="gramEnd"/>
+      <w:r>
+        <w:rPr>
+          <w:rFonts w:asciiTheme="minorHAnsi" w:hAnsiTheme="minorHAnsi"/>
+          <w:lang w:val="en-GB"/>
+        </w:rPr>
+        <w:t xml:space="preserve"> and controller</w:t>
+      </w:r>
+      <w:r>
+        <w:rPr>
+          <w:rFonts w:asciiTheme="minorHAnsi" w:hAnsiTheme="minorHAnsi"/>
+          <w:lang w:val="en-GB"/>
+        </w:rPr>
+        <w:t xml:space="preserve"> software architecture is primarily managed by </w:t>
+      </w:r>
+      <w:proofErr w:type="spellStart"/>
+      <w:r>
+        <w:rPr>
+          <w:rFonts w:asciiTheme="minorHAnsi" w:hAnsiTheme="minorHAnsi"/>
+          <w:lang w:val="en-GB"/>
+        </w:rPr>
+        <w:t>FreeRTOS</w:t>
+      </w:r>
+      <w:proofErr w:type="spellEnd"/>
+      <w:r>
+        <w:rPr>
+          <w:rFonts w:asciiTheme="minorHAnsi" w:hAnsiTheme="minorHAnsi"/>
+          <w:lang w:val="en-GB"/>
+        </w:rPr>
+        <w:t xml:space="preserve">. The tasks are configured with varying stack sizes, with the MQTT and BLE tasks allocated significantly more stack space compared to others. The MQTT task has the highest priority, ensuring uninterrupted data communication with the </w:t>
+      </w:r>
+      <w:proofErr w:type="spellStart"/>
+      <w:r>
+        <w:rPr>
+          <w:rFonts w:asciiTheme="minorHAnsi" w:hAnsiTheme="minorHAnsi"/>
+          <w:lang w:val="en-GB"/>
+        </w:rPr>
+        <w:t>HiveMQ</w:t>
+      </w:r>
+      <w:proofErr w:type="spellEnd"/>
+      <w:r>
+        <w:rPr>
+          <w:rFonts w:asciiTheme="minorHAnsi" w:hAnsiTheme="minorHAnsi"/>
+          <w:lang w:val="en-GB"/>
+        </w:rPr>
+        <w:t xml:space="preserve"> broker and enabling the server to continuously update gyroscope and accelerometer information. The BLE task holds the second-highest priority and facilitates communication of the car's speed while receiving joystick inputs to control the DC motors. Finally, the Speedometer and </w:t>
+      </w:r>
+      <w:proofErr w:type="spellStart"/>
+      <w:r>
+        <w:rPr>
+          <w:rFonts w:asciiTheme="minorHAnsi" w:hAnsiTheme="minorHAnsi"/>
+          <w:lang w:val="en-GB"/>
+        </w:rPr>
+        <w:t>MotorDriver</w:t>
+      </w:r>
+      <w:proofErr w:type="spellEnd"/>
+      <w:r>
+        <w:rPr>
+          <w:rFonts w:asciiTheme="minorHAnsi" w:hAnsiTheme="minorHAnsi"/>
+          <w:lang w:val="en-GB"/>
+        </w:rPr>
+        <w:t xml:space="preserve"> tasks share equal priority, handling their respective responsibilities efficiently.</w:t>
+      </w:r>
+    </w:p>
+    <w:p>
+      <w:pPr>
+        <w:pStyle w:val="Normaalweb"/>
+        <w:rPr>
+          <w:rFonts w:asciiTheme="minorHAnsi" w:hAnsiTheme="minorHAnsi"/>
+          <w:lang w:val="en-GB"/>
+        </w:rPr>
+      </w:pPr>
+      <w:r>
+        <w:rPr>
+          <w:rFonts w:asciiTheme="minorHAnsi" w:hAnsiTheme="minorHAnsi"/>
+          <w:lang w:val="en-GB"/>
+        </w:rPr>
+        <w:t xml:space="preserve">The controller's software architecture consists of three tasks. The BLE task is assigned the highest priority and largest stack size. The other two tasks, </w:t>
+      </w:r>
+      <w:proofErr w:type="spellStart"/>
+      <w:r>
+        <w:rPr>
+          <w:rFonts w:asciiTheme="minorHAnsi" w:hAnsiTheme="minorHAnsi"/>
+          <w:lang w:val="en-GB"/>
+        </w:rPr>
+        <w:t>SevenSegmentsDriver</w:t>
+      </w:r>
+      <w:proofErr w:type="spellEnd"/>
+      <w:r>
+        <w:rPr>
+          <w:rFonts w:asciiTheme="minorHAnsi" w:hAnsiTheme="minorHAnsi"/>
+          <w:lang w:val="en-GB"/>
+        </w:rPr>
+        <w:t xml:space="preserve"> and </w:t>
+      </w:r>
+      <w:proofErr w:type="spellStart"/>
+      <w:r>
+        <w:rPr>
+          <w:rFonts w:asciiTheme="minorHAnsi" w:hAnsiTheme="minorHAnsi"/>
+          <w:lang w:val="en-GB"/>
+        </w:rPr>
+        <w:t>JoystickData</w:t>
+      </w:r>
+      <w:proofErr w:type="spellEnd"/>
+      <w:r>
+        <w:rPr>
+          <w:rFonts w:asciiTheme="minorHAnsi" w:hAnsiTheme="minorHAnsi"/>
+          <w:lang w:val="en-GB"/>
+        </w:rPr>
+        <w:t xml:space="preserve">, are configured with equal lower priority and smaller stack sizes. The BLE task manages the transmission of joystick data to the car and receives the car's speed via BLE. Based on the received speed data, the </w:t>
+      </w:r>
+      <w:proofErr w:type="spellStart"/>
+      <w:r>
+        <w:rPr>
+          <w:rFonts w:asciiTheme="minorHAnsi" w:hAnsiTheme="minorHAnsi"/>
+          <w:lang w:val="en-GB"/>
+        </w:rPr>
+        <w:t>SevenSegmentsDriver</w:t>
+      </w:r>
+      <w:proofErr w:type="spellEnd"/>
+      <w:r>
+        <w:rPr>
+          <w:rFonts w:asciiTheme="minorHAnsi" w:hAnsiTheme="minorHAnsi"/>
+          <w:lang w:val="en-GB"/>
+        </w:rPr>
+        <w:t xml:space="preserve"> task updates the display to show the current speed. Meanwhile, the </w:t>
+      </w:r>
+      <w:proofErr w:type="spellStart"/>
+      <w:r>
+        <w:rPr>
+          <w:rFonts w:asciiTheme="minorHAnsi" w:hAnsiTheme="minorHAnsi"/>
+          <w:lang w:val="en-GB"/>
+        </w:rPr>
+        <w:t>JoystickData</w:t>
+      </w:r>
+      <w:proofErr w:type="spellEnd"/>
+      <w:r>
+        <w:rPr>
+          <w:rFonts w:asciiTheme="minorHAnsi" w:hAnsiTheme="minorHAnsi"/>
+          <w:lang w:val="en-GB"/>
+        </w:rPr>
+        <w:t xml:space="preserve"> task reads the ADC values from the X and Y pins, preparing the data for transmission through the BLE communication channel.</w:t>
+      </w:r>
+    </w:p>
+    <w:p>
+      <w:pPr>
+        <w:pStyle w:val="Normaalweb"/>
+        <w:rPr>
+          <w:rFonts w:asciiTheme="minorHAnsi" w:hAnsiTheme="minorHAnsi"/>
+          <w:lang w:val="en-GB"/>
+        </w:rPr>
+      </w:pPr>
     </w:p>
     <w:p>
       <w:pPr>
@@ -1302,7 +1398,7 @@
         <w:rPr>
           <w:lang w:val="en-GB"/>
         </w:rPr>
-        <w:t xml:space="preserve"> Power Consumption</w:t>
+        <w:t>Power Consumption</w:t>
       </w:r>
     </w:p>
     <w:sectPr>
@@ -2011,7 +2107,6 @@
   <w:style w:type="character" w:default="1" w:styleId="Standaardalinea-lettertype">
     <w:name w:val="Default Paragraph Font"/>
     <w:uiPriority w:val="1"/>
-    <w:semiHidden/>
     <w:unhideWhenUsed/>
   </w:style>
   <w:style w:type="table" w:default="1" w:styleId="Standaardtabel">
@@ -2342,6 +2437,22 @@
       <w:color w:val="0E2841" w:themeColor="text2"/>
       <w:sz w:val="18"/>
       <w:szCs w:val="18"/>
+    </w:rPr>
+  </w:style>
+  <w:style w:type="paragraph" w:styleId="Normaalweb">
+    <w:name w:val="Normal (Web)"/>
+    <w:basedOn w:val="Standaard"/>
+    <w:uiPriority w:val="99"/>
+    <w:semiHidden/>
+    <w:unhideWhenUsed/>
+    <w:rsid w:val="00C44182"/>
+    <w:pPr>
+      <w:spacing w:before="100" w:beforeAutospacing="1" w:after="100" w:afterAutospacing="1" w:line="240" w:lineRule="auto"/>
+    </w:pPr>
+    <w:rPr>
+      <w:rFonts w:ascii="Times New Roman" w:eastAsia="Times New Roman" w:hAnsi="Times New Roman" w:cs="Times New Roman"/>
+      <w:lang w:eastAsia="nl-BE"/>
+      <w14:ligatures w14:val="none"/>
     </w:rPr>
   </w:style>
 </w:styles>

</xml_diff>